<commit_message>
#79 - correção do caso de uso tipo pertence com ações de editar, inserir e remover
</commit_message>
<xml_diff>
--- a/Requisitos/Casos de uso/Nível de Sistema/CSU08 - Manter Tipos de pertences.docx
+++ b/Requisitos/Casos de uso/Nível de Sistema/CSU08 - Manter Tipos de pertences.docx
@@ -1,6 +1,6 @@
 
 <file path=word/document.xml><?xml version="1.0" encoding="utf-8"?>
-<w:document xmlns:wpc="http://schemas.microsoft.com/office/word/2010/wordprocessingCanvas" xmlns:cx="http://schemas.microsoft.com/office/drawing/2014/chartex" xmlns:cx1="http://schemas.microsoft.com/office/drawing/2015/9/8/chartex" xmlns:mc="http://schemas.openxmlformats.org/markup-compatibility/2006" xmlns:o="urn:schemas-microsoft-com:office:office" xmlns:r="http://schemas.openxmlformats.org/officeDocument/2006/relationships" xmlns:m="http://schemas.openxmlformats.org/officeDocument/2006/math" xmlns:v="urn:schemas-microsoft-com:vml" xmlns:wp14="http://schemas.microsoft.com/office/word/2010/wordprocessingDrawing" xmlns:wp="http://schemas.openxmlformats.org/drawingml/2006/wordprocessingDrawing" xmlns:w10="urn:schemas-microsoft-com:office:word" xmlns:w="http://schemas.openxmlformats.org/wordprocessingml/2006/main" xmlns:w14="http://schemas.microsoft.com/office/word/2010/wordml" xmlns:w15="http://schemas.microsoft.com/office/word/2012/wordml" xmlns:w16se="http://schemas.microsoft.com/office/word/2015/wordml/symex" xmlns:wpg="http://schemas.microsoft.com/office/word/2010/wordprocessingGroup" xmlns:wpi="http://schemas.microsoft.com/office/word/2010/wordprocessingInk" xmlns:wne="http://schemas.microsoft.com/office/word/2006/wordml" xmlns:wps="http://schemas.microsoft.com/office/word/2010/wordprocessingShape" mc:Ignorable="w14 w15 w16se wp14">
+<w:document xmlns:wpc="http://schemas.microsoft.com/office/word/2010/wordprocessingCanvas" xmlns:cx="http://schemas.microsoft.com/office/drawing/2014/chartex" xmlns:cx1="http://schemas.microsoft.com/office/drawing/2015/9/8/chartex" xmlns:cx2="http://schemas.microsoft.com/office/drawing/2015/10/21/chartex" xmlns:cx3="http://schemas.microsoft.com/office/drawing/2016/5/9/chartex" xmlns:cx4="http://schemas.microsoft.com/office/drawing/2016/5/10/chartex" xmlns:cx5="http://schemas.microsoft.com/office/drawing/2016/5/11/chartex" xmlns:cx6="http://schemas.microsoft.com/office/drawing/2016/5/12/chartex" xmlns:cx7="http://schemas.microsoft.com/office/drawing/2016/5/13/chartex" xmlns:cx8="http://schemas.microsoft.com/office/drawing/2016/5/14/chartex" xmlns:mc="http://schemas.openxmlformats.org/markup-compatibility/2006" xmlns:aink="http://schemas.microsoft.com/office/drawing/2016/ink" xmlns:am3d="http://schemas.microsoft.com/office/drawing/2017/model3d" xmlns:o="urn:schemas-microsoft-com:office:office" xmlns:r="http://schemas.openxmlformats.org/officeDocument/2006/relationships" xmlns:m="http://schemas.openxmlformats.org/officeDocument/2006/math" xmlns:v="urn:schemas-microsoft-com:vml" xmlns:wp14="http://schemas.microsoft.com/office/word/2010/wordprocessingDrawing" xmlns:wp="http://schemas.openxmlformats.org/drawingml/2006/wordprocessingDrawing" xmlns:w10="urn:schemas-microsoft-com:office:word" xmlns:w="http://schemas.openxmlformats.org/wordprocessingml/2006/main" xmlns:w14="http://schemas.microsoft.com/office/word/2010/wordml" xmlns:w15="http://schemas.microsoft.com/office/word/2012/wordml" xmlns:w16cex="http://schemas.microsoft.com/office/word/2018/wordml/cex" xmlns:w16cid="http://schemas.microsoft.com/office/word/2016/wordml/cid" xmlns:w16="http://schemas.microsoft.com/office/word/2018/wordml" xmlns:w16se="http://schemas.microsoft.com/office/word/2015/wordml/symex" xmlns:wpg="http://schemas.microsoft.com/office/word/2010/wordprocessingGroup" xmlns:wpi="http://schemas.microsoft.com/office/word/2010/wordprocessingInk" xmlns:wne="http://schemas.microsoft.com/office/word/2006/wordml" xmlns:wps="http://schemas.microsoft.com/office/word/2010/wordprocessingShape" mc:Ignorable="w14 w15 w16se w16cid w16 w16cex wp14">
   <w:body>
     <w:p>
       <w:pPr>
@@ -211,7 +211,7 @@
                 <w:sz w:val="24"/>
                 <w:szCs w:val="24"/>
               </w:rPr>
-              <w:t>Um ator precisa acessar ou adicionar tipos de pertences.</w:t>
+              <w:t>O administrador precisa incluir, alterar, remover ou excluir os dados de um tipo de pertence que poderá ser associado em ocorrências.</w:t>
             </w:r>
           </w:p>
         </w:tc>
@@ -279,6 +279,14 @@
               </w:rPr>
               <w:t>Administrador</w:t>
             </w:r>
+            <w:r>
+              <w:rPr>
+                <w:rFonts w:ascii="Times New Roman" w:eastAsia="Times New Roman" w:hAnsi="Times New Roman" w:cs="Times New Roman"/>
+                <w:sz w:val="24"/>
+                <w:szCs w:val="24"/>
+              </w:rPr>
+              <w:t xml:space="preserve"> da organização</w:t>
+            </w:r>
           </w:p>
         </w:tc>
       </w:tr>
@@ -409,7 +417,39 @@
                 <w:sz w:val="24"/>
                 <w:szCs w:val="24"/>
               </w:rPr>
-              <w:t xml:space="preserve">O ator realizou a rotina de autenticação no sistema conforme </w:t>
+              <w:t xml:space="preserve">O </w:t>
+            </w:r>
+            <w:r>
+              <w:rPr>
+                <w:rFonts w:ascii="Times New Roman" w:eastAsia="Times New Roman" w:hAnsi="Times New Roman" w:cs="Times New Roman"/>
+                <w:sz w:val="24"/>
+                <w:szCs w:val="24"/>
+              </w:rPr>
+              <w:t>administrador da organização</w:t>
+            </w:r>
+            <w:r>
+              <w:rPr>
+                <w:rFonts w:ascii="Times New Roman" w:eastAsia="Times New Roman" w:hAnsi="Times New Roman" w:cs="Times New Roman"/>
+                <w:sz w:val="24"/>
+                <w:szCs w:val="24"/>
+              </w:rPr>
+              <w:t xml:space="preserve"> </w:t>
+            </w:r>
+            <w:r>
+              <w:rPr>
+                <w:rFonts w:ascii="Times New Roman" w:eastAsia="Times New Roman" w:hAnsi="Times New Roman" w:cs="Times New Roman"/>
+                <w:sz w:val="24"/>
+                <w:szCs w:val="24"/>
+              </w:rPr>
+              <w:t xml:space="preserve">fez </w:t>
+            </w:r>
+            <w:r>
+              <w:rPr>
+                <w:rFonts w:ascii="Times New Roman" w:eastAsia="Times New Roman" w:hAnsi="Times New Roman" w:cs="Times New Roman"/>
+                <w:sz w:val="24"/>
+                <w:szCs w:val="24"/>
+              </w:rPr>
+              <w:t xml:space="preserve">a rotina de autenticação no sistema conforme </w:t>
             </w:r>
             <w:r>
               <w:rPr>
@@ -417,8 +457,9 @@
                 <w:color w:val="FF0000"/>
                 <w:sz w:val="24"/>
                 <w:szCs w:val="24"/>
-              </w:rPr>
-              <w:t>CSU01-Autenticar Usuário</w:t>
+                <w:u w:val="single"/>
+              </w:rPr>
+              <w:t>CSU10 - Autenticar usuário</w:t>
             </w:r>
             <w:r>
               <w:rPr>
@@ -581,8 +622,6 @@
               </w:rPr>
               <w:t>Manter tipos de pertences</w:t>
             </w:r>
-            <w:bookmarkStart w:id="0" w:name="_GoBack"/>
-            <w:bookmarkEnd w:id="0"/>
           </w:p>
         </w:tc>
       </w:tr>
@@ -663,24 +702,15 @@
                 <w:sz w:val="24"/>
                 <w:szCs w:val="24"/>
               </w:rPr>
-              <w:t xml:space="preserve">Ator seleciona “Tipo de pertences” no lado direito da </w:t>
-            </w:r>
-            <w:r>
-              <w:rPr>
-                <w:rFonts w:ascii="Times New Roman" w:eastAsia="Times New Roman" w:hAnsi="Times New Roman" w:cs="Times New Roman"/>
-                <w:color w:val="FF0000"/>
-                <w:sz w:val="24"/>
-                <w:szCs w:val="24"/>
-              </w:rPr>
-              <w:t>Tela 028</w:t>
-            </w:r>
-            <w:r>
-              <w:rPr>
-                <w:rFonts w:ascii="Times New Roman" w:eastAsia="Times New Roman" w:hAnsi="Times New Roman" w:cs="Times New Roman"/>
-                <w:sz w:val="24"/>
-                <w:szCs w:val="24"/>
-              </w:rPr>
-              <w:t>.</w:t>
+              <w:t xml:space="preserve">Ator seleciona </w:t>
+            </w:r>
+            <w:r>
+              <w:rPr>
+                <w:rFonts w:ascii="Times New Roman" w:eastAsia="Times New Roman" w:hAnsi="Times New Roman" w:cs="Times New Roman"/>
+                <w:sz w:val="24"/>
+                <w:szCs w:val="24"/>
+              </w:rPr>
+              <w:t>a opção do sistema “Tipo de Pertences”.</w:t>
             </w:r>
           </w:p>
           <w:p>
@@ -704,7 +734,31 @@
                 <w:sz w:val="24"/>
                 <w:szCs w:val="24"/>
               </w:rPr>
-              <w:t xml:space="preserve">Sistema exibe lista de tipos de pertences cadastrados </w:t>
+              <w:t xml:space="preserve">Sistema exibe </w:t>
+            </w:r>
+            <w:r>
+              <w:rPr>
+                <w:rFonts w:ascii="Times New Roman" w:eastAsia="Times New Roman" w:hAnsi="Times New Roman" w:cs="Times New Roman"/>
+                <w:sz w:val="24"/>
+                <w:szCs w:val="24"/>
+              </w:rPr>
+              <w:t xml:space="preserve">tela para manter os dados dos tipos de pertences com uma </w:t>
+            </w:r>
+            <w:r>
+              <w:rPr>
+                <w:rFonts w:ascii="Times New Roman" w:eastAsia="Times New Roman" w:hAnsi="Times New Roman" w:cs="Times New Roman"/>
+                <w:sz w:val="24"/>
+                <w:szCs w:val="24"/>
+              </w:rPr>
+              <w:t>lista de tipos de pertences cadastrados</w:t>
+            </w:r>
+            <w:r>
+              <w:rPr>
+                <w:rFonts w:ascii="Times New Roman" w:eastAsia="Times New Roman" w:hAnsi="Times New Roman" w:cs="Times New Roman"/>
+                <w:sz w:val="24"/>
+                <w:szCs w:val="24"/>
+              </w:rPr>
+              <w:t xml:space="preserve">. Junto com as opções de inserção, alteração ou remoção </w:t>
             </w:r>
             <w:r>
               <w:rPr>
@@ -713,7 +767,7 @@
                 <w:sz w:val="24"/>
                 <w:szCs w:val="24"/>
               </w:rPr>
-              <w:t>Tela 02</w:t>
+              <w:t>Tela 0</w:t>
             </w:r>
             <w:r>
               <w:rPr>
@@ -722,7 +776,7 @@
                 <w:sz w:val="24"/>
                 <w:szCs w:val="24"/>
               </w:rPr>
-              <w:t>8</w:t>
+              <w:t>30</w:t>
             </w:r>
             <w:r>
               <w:rPr>
@@ -754,25 +808,7 @@
                 <w:sz w:val="24"/>
                 <w:szCs w:val="24"/>
               </w:rPr>
-              <w:t xml:space="preserve">Ator clica em “Novo tipo de pertences” para </w:t>
-            </w:r>
-            <w:proofErr w:type="gramStart"/>
-            <w:r>
-              <w:rPr>
-                <w:rFonts w:ascii="Times New Roman" w:eastAsia="Times New Roman" w:hAnsi="Times New Roman" w:cs="Times New Roman"/>
-                <w:sz w:val="24"/>
-                <w:szCs w:val="24"/>
-              </w:rPr>
-              <w:t>adicionar  um</w:t>
-            </w:r>
-            <w:proofErr w:type="gramEnd"/>
-            <w:r>
-              <w:rPr>
-                <w:rFonts w:ascii="Times New Roman" w:eastAsia="Times New Roman" w:hAnsi="Times New Roman" w:cs="Times New Roman"/>
-                <w:sz w:val="24"/>
-                <w:szCs w:val="24"/>
-              </w:rPr>
-              <w:t xml:space="preserve"> novo tipo de pertence.</w:t>
+              <w:t>Ator seleciona uma das 4 opções disponibilizadas pelo sistema.</w:t>
             </w:r>
           </w:p>
           <w:p>
@@ -796,7 +832,43 @@
                 <w:sz w:val="24"/>
                 <w:szCs w:val="24"/>
               </w:rPr>
-              <w:t xml:space="preserve">Sistema abre formulário que contém dados sobre o novo tipo de pertences </w:t>
+              <w:t>Caso a opção seja:</w:t>
+            </w:r>
+          </w:p>
+          <w:p>
+            <w:pPr>
+              <w:pStyle w:val="PargrafodaLista"/>
+              <w:widowControl w:val="0"/>
+              <w:spacing w:line="240" w:lineRule="auto"/>
+              <w:rPr>
+                <w:rFonts w:ascii="Times New Roman" w:eastAsia="Times New Roman" w:hAnsi="Times New Roman" w:cs="Times New Roman"/>
+                <w:sz w:val="24"/>
+                <w:szCs w:val="24"/>
+              </w:rPr>
+            </w:pPr>
+            <w:r>
+              <w:rPr>
+                <w:rFonts w:ascii="Times New Roman" w:eastAsia="Times New Roman" w:hAnsi="Times New Roman" w:cs="Times New Roman"/>
+                <w:sz w:val="24"/>
+                <w:szCs w:val="24"/>
+              </w:rPr>
+              <w:t>a</w:t>
+            </w:r>
+            <w:r>
+              <w:rPr>
+                <w:rFonts w:ascii="Times New Roman" w:eastAsia="Times New Roman" w:hAnsi="Times New Roman" w:cs="Times New Roman"/>
+                <w:sz w:val="24"/>
+                <w:szCs w:val="24"/>
+              </w:rPr>
+              <w:t>) Inserção</w:t>
+            </w:r>
+            <w:r>
+              <w:rPr>
+                <w:rFonts w:ascii="Times New Roman" w:eastAsia="Times New Roman" w:hAnsi="Times New Roman" w:cs="Times New Roman"/>
+                <w:sz w:val="24"/>
+                <w:szCs w:val="24"/>
+              </w:rPr>
+              <w:t xml:space="preserve">: </w:t>
             </w:r>
             <w:r>
               <w:rPr>
@@ -805,7 +877,7 @@
                 <w:sz w:val="24"/>
                 <w:szCs w:val="24"/>
               </w:rPr>
-              <w:t>Tela 02</w:t>
+              <w:t xml:space="preserve">Ver Seção </w:t>
             </w:r>
             <w:r>
               <w:rPr>
@@ -814,7 +886,7 @@
                 <w:sz w:val="24"/>
                 <w:szCs w:val="24"/>
               </w:rPr>
-              <w:t>9</w:t>
+              <w:t xml:space="preserve">Inserir </w:t>
             </w:r>
             <w:r>
               <w:rPr>
@@ -823,7 +895,182 @@
                 <w:sz w:val="24"/>
                 <w:szCs w:val="24"/>
               </w:rPr>
-              <w:t>.</w:t>
+              <w:t xml:space="preserve">Novo </w:t>
+            </w:r>
+            <w:r>
+              <w:rPr>
+                <w:rFonts w:ascii="Times New Roman" w:eastAsia="Times New Roman" w:hAnsi="Times New Roman" w:cs="Times New Roman"/>
+                <w:color w:val="FF0000"/>
+                <w:sz w:val="24"/>
+                <w:szCs w:val="24"/>
+              </w:rPr>
+              <w:t>T</w:t>
+            </w:r>
+            <w:r>
+              <w:rPr>
+                <w:rFonts w:ascii="Times New Roman" w:eastAsia="Times New Roman" w:hAnsi="Times New Roman" w:cs="Times New Roman"/>
+                <w:color w:val="FF0000"/>
+                <w:sz w:val="24"/>
+                <w:szCs w:val="24"/>
+              </w:rPr>
+              <w:t xml:space="preserve">ipo de </w:t>
+            </w:r>
+            <w:r>
+              <w:rPr>
+                <w:rFonts w:ascii="Times New Roman" w:eastAsia="Times New Roman" w:hAnsi="Times New Roman" w:cs="Times New Roman"/>
+                <w:color w:val="FF0000"/>
+                <w:sz w:val="24"/>
+                <w:szCs w:val="24"/>
+              </w:rPr>
+              <w:t>P</w:t>
+            </w:r>
+            <w:r>
+              <w:rPr>
+                <w:rFonts w:ascii="Times New Roman" w:eastAsia="Times New Roman" w:hAnsi="Times New Roman" w:cs="Times New Roman"/>
+                <w:color w:val="FF0000"/>
+                <w:sz w:val="24"/>
+                <w:szCs w:val="24"/>
+              </w:rPr>
+              <w:t>ertence</w:t>
+            </w:r>
+          </w:p>
+          <w:p>
+            <w:pPr>
+              <w:pStyle w:val="PargrafodaLista"/>
+              <w:widowControl w:val="0"/>
+              <w:spacing w:line="240" w:lineRule="auto"/>
+              <w:rPr>
+                <w:rFonts w:ascii="Times New Roman" w:eastAsia="Times New Roman" w:hAnsi="Times New Roman" w:cs="Times New Roman"/>
+                <w:sz w:val="24"/>
+                <w:szCs w:val="24"/>
+              </w:rPr>
+            </w:pPr>
+            <w:r>
+              <w:rPr>
+                <w:rFonts w:ascii="Times New Roman" w:eastAsia="Times New Roman" w:hAnsi="Times New Roman" w:cs="Times New Roman"/>
+                <w:sz w:val="24"/>
+                <w:szCs w:val="24"/>
+              </w:rPr>
+              <w:t xml:space="preserve">b) Alteração: </w:t>
+            </w:r>
+            <w:r>
+              <w:rPr>
+                <w:rFonts w:ascii="Times New Roman" w:eastAsia="Times New Roman" w:hAnsi="Times New Roman" w:cs="Times New Roman"/>
+                <w:color w:val="FF0000"/>
+                <w:sz w:val="24"/>
+                <w:szCs w:val="24"/>
+              </w:rPr>
+              <w:t>Ver Seção Alterar</w:t>
+            </w:r>
+            <w:r>
+              <w:rPr>
+                <w:rFonts w:ascii="Times New Roman" w:eastAsia="Times New Roman" w:hAnsi="Times New Roman" w:cs="Times New Roman"/>
+                <w:color w:val="FF0000"/>
+                <w:sz w:val="24"/>
+                <w:szCs w:val="24"/>
+              </w:rPr>
+              <w:t xml:space="preserve"> </w:t>
+            </w:r>
+            <w:r>
+              <w:rPr>
+                <w:rFonts w:ascii="Times New Roman" w:eastAsia="Times New Roman" w:hAnsi="Times New Roman" w:cs="Times New Roman"/>
+                <w:color w:val="FF0000"/>
+                <w:sz w:val="24"/>
+                <w:szCs w:val="24"/>
+              </w:rPr>
+              <w:t>T</w:t>
+            </w:r>
+            <w:r>
+              <w:rPr>
+                <w:rFonts w:ascii="Times New Roman" w:eastAsia="Times New Roman" w:hAnsi="Times New Roman" w:cs="Times New Roman"/>
+                <w:color w:val="FF0000"/>
+                <w:sz w:val="24"/>
+                <w:szCs w:val="24"/>
+              </w:rPr>
+              <w:t xml:space="preserve">ipo de </w:t>
+            </w:r>
+            <w:r>
+              <w:rPr>
+                <w:rFonts w:ascii="Times New Roman" w:eastAsia="Times New Roman" w:hAnsi="Times New Roman" w:cs="Times New Roman"/>
+                <w:color w:val="FF0000"/>
+                <w:sz w:val="24"/>
+                <w:szCs w:val="24"/>
+              </w:rPr>
+              <w:t>P</w:t>
+            </w:r>
+            <w:r>
+              <w:rPr>
+                <w:rFonts w:ascii="Times New Roman" w:eastAsia="Times New Roman" w:hAnsi="Times New Roman" w:cs="Times New Roman"/>
+                <w:color w:val="FF0000"/>
+                <w:sz w:val="24"/>
+                <w:szCs w:val="24"/>
+              </w:rPr>
+              <w:t>ertence</w:t>
+            </w:r>
+          </w:p>
+          <w:p>
+            <w:pPr>
+              <w:pStyle w:val="PargrafodaLista"/>
+              <w:widowControl w:val="0"/>
+              <w:spacing w:line="240" w:lineRule="auto"/>
+              <w:rPr>
+                <w:rFonts w:ascii="Times New Roman" w:eastAsia="Times New Roman" w:hAnsi="Times New Roman" w:cs="Times New Roman"/>
+                <w:sz w:val="24"/>
+                <w:szCs w:val="24"/>
+              </w:rPr>
+            </w:pPr>
+            <w:r>
+              <w:rPr>
+                <w:rFonts w:ascii="Times New Roman" w:eastAsia="Times New Roman" w:hAnsi="Times New Roman" w:cs="Times New Roman"/>
+                <w:sz w:val="24"/>
+                <w:szCs w:val="24"/>
+              </w:rPr>
+              <w:t xml:space="preserve">c) Remoção: </w:t>
+            </w:r>
+            <w:r>
+              <w:rPr>
+                <w:rFonts w:ascii="Times New Roman" w:eastAsia="Times New Roman" w:hAnsi="Times New Roman" w:cs="Times New Roman"/>
+                <w:color w:val="FF0000"/>
+                <w:sz w:val="24"/>
+                <w:szCs w:val="24"/>
+              </w:rPr>
+              <w:t xml:space="preserve">Ver Seção Remover </w:t>
+            </w:r>
+            <w:r>
+              <w:rPr>
+                <w:rFonts w:ascii="Times New Roman" w:eastAsia="Times New Roman" w:hAnsi="Times New Roman" w:cs="Times New Roman"/>
+                <w:color w:val="FF0000"/>
+                <w:sz w:val="24"/>
+                <w:szCs w:val="24"/>
+              </w:rPr>
+              <w:t>T</w:t>
+            </w:r>
+            <w:r>
+              <w:rPr>
+                <w:rFonts w:ascii="Times New Roman" w:eastAsia="Times New Roman" w:hAnsi="Times New Roman" w:cs="Times New Roman"/>
+                <w:color w:val="FF0000"/>
+                <w:sz w:val="24"/>
+                <w:szCs w:val="24"/>
+              </w:rPr>
+              <w:t xml:space="preserve">ipo de </w:t>
+            </w:r>
+            <w:r>
+              <w:rPr>
+                <w:rFonts w:ascii="Times New Roman" w:eastAsia="Times New Roman" w:hAnsi="Times New Roman" w:cs="Times New Roman"/>
+                <w:color w:val="FF0000"/>
+                <w:sz w:val="24"/>
+                <w:szCs w:val="24"/>
+              </w:rPr>
+              <w:t>P</w:t>
+            </w:r>
+            <w:r>
+              <w:rPr>
+                <w:rFonts w:ascii="Times New Roman" w:eastAsia="Times New Roman" w:hAnsi="Times New Roman" w:cs="Times New Roman"/>
+                <w:color w:val="FF0000"/>
+                <w:sz w:val="24"/>
+                <w:szCs w:val="24"/>
+              </w:rPr>
+              <w:t>ertence</w:t>
             </w:r>
           </w:p>
           <w:p>
@@ -847,199 +1094,7 @@
                 <w:sz w:val="24"/>
                 <w:szCs w:val="24"/>
               </w:rPr>
-              <w:t>Ator insere dados e submete ao sistema clicando no botão “Cadastrar”.</w:t>
-            </w:r>
-          </w:p>
-          <w:p>
-            <w:pPr>
-              <w:widowControl w:val="0"/>
-              <w:spacing w:line="240" w:lineRule="auto"/>
-              <w:rPr>
-                <w:rFonts w:ascii="Times New Roman" w:eastAsia="Times New Roman" w:hAnsi="Times New Roman" w:cs="Times New Roman"/>
-                <w:sz w:val="24"/>
-                <w:szCs w:val="24"/>
-              </w:rPr>
-            </w:pPr>
-          </w:p>
-        </w:tc>
-      </w:tr>
-      <w:tr>
-        <w:trPr>
-          <w:trHeight w:val="440"/>
-        </w:trPr>
-        <w:tc>
-          <w:tcPr>
-            <w:tcW w:w="9000" w:type="dxa"/>
-            <w:gridSpan w:val="2"/>
-            <w:shd w:val="clear" w:color="auto" w:fill="auto"/>
-            <w:tcMar>
-              <w:top w:w="100" w:type="dxa"/>
-              <w:left w:w="100" w:type="dxa"/>
-              <w:bottom w:w="100" w:type="dxa"/>
-              <w:right w:w="100" w:type="dxa"/>
-            </w:tcMar>
-          </w:tcPr>
-          <w:p>
-            <w:pPr>
-              <w:widowControl w:val="0"/>
-              <w:spacing w:line="240" w:lineRule="auto"/>
-              <w:jc w:val="center"/>
-              <w:rPr>
-                <w:rFonts w:ascii="Times New Roman" w:eastAsia="Times New Roman" w:hAnsi="Times New Roman" w:cs="Times New Roman"/>
-                <w:b/>
-                <w:sz w:val="24"/>
-                <w:szCs w:val="24"/>
-              </w:rPr>
-            </w:pPr>
-            <w:r>
-              <w:rPr>
-                <w:rFonts w:ascii="Times New Roman" w:eastAsia="Times New Roman" w:hAnsi="Times New Roman" w:cs="Times New Roman"/>
-                <w:b/>
-                <w:sz w:val="24"/>
-                <w:szCs w:val="24"/>
-              </w:rPr>
-              <w:t>Fluxo Alternativo</w:t>
-            </w:r>
-          </w:p>
-        </w:tc>
-      </w:tr>
-      <w:tr>
-        <w:trPr>
-          <w:trHeight w:val="440"/>
-        </w:trPr>
-        <w:tc>
-          <w:tcPr>
-            <w:tcW w:w="9000" w:type="dxa"/>
-            <w:gridSpan w:val="2"/>
-            <w:shd w:val="clear" w:color="auto" w:fill="auto"/>
-            <w:tcMar>
-              <w:top w:w="100" w:type="dxa"/>
-              <w:left w:w="100" w:type="dxa"/>
-              <w:bottom w:w="100" w:type="dxa"/>
-              <w:right w:w="100" w:type="dxa"/>
-            </w:tcMar>
-          </w:tcPr>
-          <w:p>
-            <w:pPr>
-              <w:widowControl w:val="0"/>
-              <w:spacing w:line="240" w:lineRule="auto"/>
-              <w:rPr>
-                <w:rFonts w:ascii="Times New Roman" w:eastAsia="Times New Roman" w:hAnsi="Times New Roman" w:cs="Times New Roman"/>
-                <w:sz w:val="24"/>
-                <w:szCs w:val="24"/>
-              </w:rPr>
-            </w:pPr>
-            <w:r>
-              <w:rPr>
-                <w:rFonts w:ascii="Times New Roman" w:eastAsia="Times New Roman" w:hAnsi="Times New Roman" w:cs="Times New Roman"/>
-                <w:b/>
-                <w:sz w:val="24"/>
-                <w:szCs w:val="24"/>
-              </w:rPr>
-              <w:t xml:space="preserve">Linha 5. </w:t>
-            </w:r>
-            <w:r>
-              <w:rPr>
-                <w:rFonts w:ascii="Times New Roman" w:eastAsia="Times New Roman" w:hAnsi="Times New Roman" w:cs="Times New Roman"/>
-                <w:sz w:val="24"/>
-                <w:szCs w:val="24"/>
-              </w:rPr>
-              <w:t>Ator não insere dados e clica no botão “Voltar”.</w:t>
-            </w:r>
-          </w:p>
-        </w:tc>
-      </w:tr>
-      <w:tr>
-        <w:trPr>
-          <w:trHeight w:val="440"/>
-        </w:trPr>
-        <w:tc>
-          <w:tcPr>
-            <w:tcW w:w="9000" w:type="dxa"/>
-            <w:gridSpan w:val="2"/>
-            <w:shd w:val="clear" w:color="auto" w:fill="auto"/>
-            <w:tcMar>
-              <w:top w:w="100" w:type="dxa"/>
-              <w:left w:w="100" w:type="dxa"/>
-              <w:bottom w:w="100" w:type="dxa"/>
-              <w:right w:w="100" w:type="dxa"/>
-            </w:tcMar>
-          </w:tcPr>
-          <w:p>
-            <w:pPr>
-              <w:widowControl w:val="0"/>
-              <w:spacing w:line="240" w:lineRule="auto"/>
-              <w:jc w:val="center"/>
-              <w:rPr>
-                <w:rFonts w:ascii="Times New Roman" w:eastAsia="Times New Roman" w:hAnsi="Times New Roman" w:cs="Times New Roman"/>
-                <w:b/>
-                <w:sz w:val="24"/>
-                <w:szCs w:val="24"/>
-              </w:rPr>
-            </w:pPr>
-            <w:r>
-              <w:rPr>
-                <w:rFonts w:ascii="Times New Roman" w:eastAsia="Times New Roman" w:hAnsi="Times New Roman" w:cs="Times New Roman"/>
-                <w:b/>
-                <w:sz w:val="24"/>
-                <w:szCs w:val="24"/>
-              </w:rPr>
-              <w:t>Fluxo de Exce</w:t>
-            </w:r>
-            <w:r>
-              <w:rPr>
-                <w:rFonts w:ascii="Times New Roman" w:eastAsia="Times New Roman" w:hAnsi="Times New Roman" w:cs="Times New Roman"/>
-                <w:b/>
-                <w:sz w:val="24"/>
-                <w:szCs w:val="24"/>
-              </w:rPr>
-              <w:t>ção</w:t>
-            </w:r>
-          </w:p>
-        </w:tc>
-      </w:tr>
-      <w:tr>
-        <w:trPr>
-          <w:trHeight w:val="440"/>
-        </w:trPr>
-        <w:tc>
-          <w:tcPr>
-            <w:tcW w:w="9000" w:type="dxa"/>
-            <w:gridSpan w:val="2"/>
-            <w:shd w:val="clear" w:color="auto" w:fill="auto"/>
-            <w:tcMar>
-              <w:top w:w="100" w:type="dxa"/>
-              <w:left w:w="100" w:type="dxa"/>
-              <w:bottom w:w="100" w:type="dxa"/>
-              <w:right w:w="100" w:type="dxa"/>
-            </w:tcMar>
-          </w:tcPr>
-          <w:p>
-            <w:pPr>
-              <w:widowControl w:val="0"/>
-              <w:spacing w:line="240" w:lineRule="auto"/>
-              <w:rPr>
-                <w:rFonts w:ascii="Times New Roman" w:eastAsia="Times New Roman" w:hAnsi="Times New Roman" w:cs="Times New Roman"/>
-                <w:sz w:val="24"/>
-                <w:szCs w:val="24"/>
-              </w:rPr>
-            </w:pPr>
-            <w:r>
-              <w:rPr>
-                <w:rFonts w:ascii="Times New Roman" w:eastAsia="Times New Roman" w:hAnsi="Times New Roman" w:cs="Times New Roman"/>
-                <w:b/>
-                <w:sz w:val="24"/>
-                <w:szCs w:val="24"/>
-              </w:rPr>
-              <w:t xml:space="preserve">Linha 5. </w:t>
-            </w:r>
-            <w:r>
-              <w:rPr>
-                <w:rFonts w:ascii="Times New Roman" w:eastAsia="Times New Roman" w:hAnsi="Times New Roman" w:cs="Times New Roman"/>
-                <w:sz w:val="24"/>
-                <w:szCs w:val="24"/>
-              </w:rPr>
-              <w:t>Acontecer algum erro ao inserir os dados sistema deve apresentar uma mensagem “ Erro ao inserir dados”.</w:t>
+              <w:t>Sistema retorna ao passo 2.</w:t>
             </w:r>
           </w:p>
         </w:tc>
@@ -1047,8 +1102,1764 @@
     </w:tbl>
     <w:p/>
     <w:p/>
-    <w:p/>
-    <w:p/>
+    <w:p>
+      <w:pPr>
+        <w:rPr>
+          <w:sz w:val="24"/>
+          <w:szCs w:val="24"/>
+        </w:rPr>
+      </w:pPr>
+    </w:p>
+    <w:p>
+      <w:pPr>
+        <w:pStyle w:val="Ttulo1"/>
+        <w:rPr>
+          <w:sz w:val="24"/>
+          <w:szCs w:val="24"/>
+        </w:rPr>
+      </w:pPr>
+      <w:r>
+        <w:rPr>
+          <w:sz w:val="24"/>
+          <w:szCs w:val="24"/>
+        </w:rPr>
+        <w:t xml:space="preserve">Seção: </w:t>
+      </w:r>
+      <w:r>
+        <w:rPr>
+          <w:b w:val="0"/>
+          <w:sz w:val="24"/>
+          <w:szCs w:val="24"/>
+        </w:rPr>
+        <w:t>Inserir Novo Tipo de Pertence</w:t>
+      </w:r>
+    </w:p>
+    <w:tbl>
+      <w:tblPr>
+        <w:tblW w:w="0" w:type="auto"/>
+        <w:tblBorders>
+          <w:top w:val="single" w:sz="4" w:space="0" w:color="auto"/>
+          <w:left w:val="single" w:sz="4" w:space="0" w:color="auto"/>
+          <w:bottom w:val="single" w:sz="4" w:space="0" w:color="auto"/>
+          <w:right w:val="single" w:sz="4" w:space="0" w:color="auto"/>
+          <w:insideH w:val="single" w:sz="4" w:space="0" w:color="auto"/>
+          <w:insideV w:val="single" w:sz="4" w:space="0" w:color="auto"/>
+        </w:tblBorders>
+        <w:tblLayout w:type="fixed"/>
+        <w:tblCellMar>
+          <w:left w:w="70" w:type="dxa"/>
+          <w:right w:w="70" w:type="dxa"/>
+        </w:tblCellMar>
+        <w:tblLook w:val="04A0" w:firstRow="1" w:lastRow="0" w:firstColumn="1" w:lastColumn="0" w:noHBand="0" w:noVBand="1"/>
+      </w:tblPr>
+      <w:tblGrid>
+        <w:gridCol w:w="2905"/>
+        <w:gridCol w:w="1276"/>
+        <w:gridCol w:w="6149"/>
+      </w:tblGrid>
+      <w:tr>
+        <w:tc>
+          <w:tcPr>
+            <w:tcW w:w="2905" w:type="dxa"/>
+            <w:tcBorders>
+              <w:top w:val="single" w:sz="4" w:space="0" w:color="auto"/>
+              <w:left w:val="single" w:sz="4" w:space="0" w:color="auto"/>
+              <w:bottom w:val="single" w:sz="4" w:space="0" w:color="auto"/>
+              <w:right w:val="single" w:sz="4" w:space="0" w:color="auto"/>
+            </w:tcBorders>
+            <w:hideMark/>
+          </w:tcPr>
+          <w:p>
+            <w:pPr>
+              <w:rPr>
+                <w:rFonts w:ascii="Times New Roman" w:hAnsi="Times New Roman" w:cs="Times New Roman"/>
+                <w:b/>
+                <w:sz w:val="24"/>
+                <w:szCs w:val="24"/>
+              </w:rPr>
+            </w:pPr>
+            <w:r>
+              <w:rPr>
+                <w:rFonts w:ascii="Times New Roman" w:hAnsi="Times New Roman" w:cs="Times New Roman"/>
+                <w:b/>
+                <w:sz w:val="24"/>
+                <w:szCs w:val="24"/>
+              </w:rPr>
+              <w:t>Sumário</w:t>
+            </w:r>
+          </w:p>
+        </w:tc>
+        <w:tc>
+          <w:tcPr>
+            <w:tcW w:w="7425" w:type="dxa"/>
+            <w:gridSpan w:val="2"/>
+            <w:tcBorders>
+              <w:top w:val="single" w:sz="4" w:space="0" w:color="auto"/>
+              <w:left w:val="single" w:sz="4" w:space="0" w:color="auto"/>
+              <w:bottom w:val="single" w:sz="4" w:space="0" w:color="auto"/>
+              <w:right w:val="single" w:sz="4" w:space="0" w:color="auto"/>
+            </w:tcBorders>
+            <w:hideMark/>
+          </w:tcPr>
+          <w:p>
+            <w:pPr>
+              <w:rPr>
+                <w:rFonts w:ascii="Times New Roman" w:hAnsi="Times New Roman" w:cs="Times New Roman"/>
+                <w:sz w:val="24"/>
+                <w:szCs w:val="24"/>
+              </w:rPr>
+            </w:pPr>
+            <w:r>
+              <w:rPr>
+                <w:rFonts w:ascii="Times New Roman" w:hAnsi="Times New Roman" w:cs="Times New Roman"/>
+                <w:sz w:val="24"/>
+                <w:szCs w:val="24"/>
+              </w:rPr>
+              <w:t>Insere os dados do livro em meio persistente.</w:t>
+            </w:r>
+          </w:p>
+        </w:tc>
+      </w:tr>
+      <w:tr>
+        <w:trPr>
+          <w:cantSplit/>
+        </w:trPr>
+        <w:tc>
+          <w:tcPr>
+            <w:tcW w:w="10330" w:type="dxa"/>
+            <w:gridSpan w:val="3"/>
+            <w:tcBorders>
+              <w:top w:val="single" w:sz="4" w:space="0" w:color="auto"/>
+              <w:left w:val="single" w:sz="4" w:space="0" w:color="auto"/>
+              <w:bottom w:val="single" w:sz="4" w:space="0" w:color="auto"/>
+              <w:right w:val="single" w:sz="4" w:space="0" w:color="auto"/>
+            </w:tcBorders>
+            <w:hideMark/>
+          </w:tcPr>
+          <w:p>
+            <w:pPr>
+              <w:pStyle w:val="Ttulo2"/>
+              <w:rPr>
+                <w:b/>
+                <w:sz w:val="24"/>
+                <w:szCs w:val="24"/>
+              </w:rPr>
+            </w:pPr>
+            <w:r>
+              <w:rPr>
+                <w:b/>
+                <w:sz w:val="24"/>
+                <w:szCs w:val="24"/>
+              </w:rPr>
+              <w:t>Fluxo Principal</w:t>
+            </w:r>
+          </w:p>
+        </w:tc>
+      </w:tr>
+      <w:tr>
+        <w:tc>
+          <w:tcPr>
+            <w:tcW w:w="4181" w:type="dxa"/>
+            <w:gridSpan w:val="2"/>
+            <w:tcBorders>
+              <w:top w:val="single" w:sz="4" w:space="0" w:color="auto"/>
+              <w:left w:val="single" w:sz="4" w:space="0" w:color="auto"/>
+              <w:bottom w:val="single" w:sz="4" w:space="0" w:color="auto"/>
+              <w:right w:val="single" w:sz="4" w:space="0" w:color="auto"/>
+            </w:tcBorders>
+            <w:hideMark/>
+          </w:tcPr>
+          <w:p>
+            <w:pPr>
+              <w:pStyle w:val="Ttulo2"/>
+              <w:rPr>
+                <w:sz w:val="24"/>
+                <w:szCs w:val="24"/>
+              </w:rPr>
+            </w:pPr>
+            <w:r>
+              <w:rPr>
+                <w:sz w:val="24"/>
+                <w:szCs w:val="24"/>
+              </w:rPr>
+              <w:t>Ação do Ator</w:t>
+            </w:r>
+          </w:p>
+        </w:tc>
+        <w:tc>
+          <w:tcPr>
+            <w:tcW w:w="6149" w:type="dxa"/>
+            <w:tcBorders>
+              <w:top w:val="single" w:sz="4" w:space="0" w:color="auto"/>
+              <w:left w:val="single" w:sz="4" w:space="0" w:color="auto"/>
+              <w:bottom w:val="single" w:sz="4" w:space="0" w:color="auto"/>
+              <w:right w:val="single" w:sz="4" w:space="0" w:color="auto"/>
+            </w:tcBorders>
+            <w:hideMark/>
+          </w:tcPr>
+          <w:p>
+            <w:pPr>
+              <w:pStyle w:val="Ttulo2"/>
+              <w:rPr>
+                <w:sz w:val="24"/>
+                <w:szCs w:val="24"/>
+              </w:rPr>
+            </w:pPr>
+            <w:r>
+              <w:rPr>
+                <w:sz w:val="24"/>
+                <w:szCs w:val="24"/>
+              </w:rPr>
+              <w:t>Resposta do Sistema</w:t>
+            </w:r>
+          </w:p>
+        </w:tc>
+      </w:tr>
+      <w:tr>
+        <w:trPr>
+          <w:trHeight w:val="1615"/>
+        </w:trPr>
+        <w:tc>
+          <w:tcPr>
+            <w:tcW w:w="10330" w:type="dxa"/>
+            <w:gridSpan w:val="3"/>
+            <w:tcBorders>
+              <w:top w:val="single" w:sz="4" w:space="0" w:color="auto"/>
+              <w:left w:val="single" w:sz="4" w:space="0" w:color="auto"/>
+              <w:bottom w:val="single" w:sz="4" w:space="0" w:color="auto"/>
+              <w:right w:val="single" w:sz="4" w:space="0" w:color="auto"/>
+            </w:tcBorders>
+            <w:hideMark/>
+          </w:tcPr>
+          <w:p>
+            <w:pPr>
+              <w:numPr>
+                <w:ilvl w:val="0"/>
+                <w:numId w:val="2"/>
+              </w:numPr>
+              <w:tabs>
+                <w:tab w:val="num" w:pos="360"/>
+              </w:tabs>
+              <w:spacing w:line="240" w:lineRule="auto"/>
+              <w:ind w:left="360"/>
+              <w:rPr>
+                <w:rFonts w:ascii="Times New Roman" w:hAnsi="Times New Roman" w:cs="Times New Roman"/>
+                <w:sz w:val="24"/>
+                <w:szCs w:val="24"/>
+              </w:rPr>
+            </w:pPr>
+            <w:r>
+              <w:rPr>
+                <w:rFonts w:ascii="Times New Roman" w:hAnsi="Times New Roman" w:cs="Times New Roman"/>
+                <w:sz w:val="24"/>
+                <w:szCs w:val="24"/>
+              </w:rPr>
+              <w:t xml:space="preserve">Ator seleciona opção </w:t>
+            </w:r>
+            <w:r>
+              <w:rPr>
+                <w:rFonts w:ascii="Times New Roman" w:hAnsi="Times New Roman" w:cs="Times New Roman"/>
+                <w:sz w:val="24"/>
+                <w:szCs w:val="24"/>
+              </w:rPr>
+              <w:t>“Novo tipo de Pertence”</w:t>
+            </w:r>
+            <w:r>
+              <w:rPr>
+                <w:rFonts w:ascii="Times New Roman" w:hAnsi="Times New Roman" w:cs="Times New Roman"/>
+                <w:sz w:val="24"/>
+                <w:szCs w:val="24"/>
+              </w:rPr>
+              <w:t>.</w:t>
+            </w:r>
+          </w:p>
+          <w:p>
+            <w:pPr>
+              <w:numPr>
+                <w:ilvl w:val="0"/>
+                <w:numId w:val="2"/>
+              </w:numPr>
+              <w:tabs>
+                <w:tab w:val="num" w:pos="360"/>
+              </w:tabs>
+              <w:spacing w:line="240" w:lineRule="auto"/>
+              <w:ind w:left="360"/>
+              <w:rPr>
+                <w:rFonts w:ascii="Times New Roman" w:hAnsi="Times New Roman" w:cs="Times New Roman"/>
+                <w:sz w:val="24"/>
+                <w:szCs w:val="24"/>
+              </w:rPr>
+            </w:pPr>
+            <w:r>
+              <w:rPr>
+                <w:rFonts w:ascii="Times New Roman" w:hAnsi="Times New Roman" w:cs="Times New Roman"/>
+                <w:sz w:val="24"/>
+                <w:szCs w:val="24"/>
+              </w:rPr>
+              <w:t>Sistema exibe formulário em branco para preenchimento dos dados do tipo de</w:t>
+            </w:r>
+            <w:r>
+              <w:rPr>
+                <w:rFonts w:ascii="Times New Roman" w:hAnsi="Times New Roman" w:cs="Times New Roman"/>
+                <w:i/>
+                <w:sz w:val="24"/>
+                <w:szCs w:val="24"/>
+              </w:rPr>
+              <w:t xml:space="preserve"> </w:t>
+            </w:r>
+            <w:r>
+              <w:rPr>
+                <w:rFonts w:ascii="Times New Roman" w:hAnsi="Times New Roman" w:cs="Times New Roman"/>
+                <w:iCs/>
+                <w:sz w:val="24"/>
+                <w:szCs w:val="24"/>
+              </w:rPr>
+              <w:t>pertence</w:t>
+            </w:r>
+            <w:r>
+              <w:rPr>
+                <w:rFonts w:ascii="Times New Roman" w:hAnsi="Times New Roman" w:cs="Times New Roman"/>
+                <w:iCs/>
+                <w:sz w:val="24"/>
+                <w:szCs w:val="24"/>
+              </w:rPr>
+              <w:t xml:space="preserve"> </w:t>
+            </w:r>
+            <w:r>
+              <w:rPr>
+                <w:rFonts w:ascii="Times New Roman" w:hAnsi="Times New Roman" w:cs="Times New Roman"/>
+                <w:iCs/>
+                <w:color w:val="FF0000"/>
+                <w:sz w:val="24"/>
+                <w:szCs w:val="24"/>
+              </w:rPr>
+              <w:t>Tela 032</w:t>
+            </w:r>
+            <w:r>
+              <w:rPr>
+                <w:rFonts w:ascii="Times New Roman" w:hAnsi="Times New Roman" w:cs="Times New Roman"/>
+                <w:sz w:val="24"/>
+                <w:szCs w:val="24"/>
+              </w:rPr>
+              <w:t xml:space="preserve">. </w:t>
+            </w:r>
+          </w:p>
+          <w:p>
+            <w:pPr>
+              <w:numPr>
+                <w:ilvl w:val="0"/>
+                <w:numId w:val="2"/>
+              </w:numPr>
+              <w:tabs>
+                <w:tab w:val="num" w:pos="360"/>
+              </w:tabs>
+              <w:spacing w:line="240" w:lineRule="auto"/>
+              <w:ind w:left="360"/>
+              <w:rPr>
+                <w:rFonts w:ascii="Times New Roman" w:hAnsi="Times New Roman" w:cs="Times New Roman"/>
+                <w:sz w:val="24"/>
+                <w:szCs w:val="24"/>
+              </w:rPr>
+            </w:pPr>
+            <w:r>
+              <w:rPr>
+                <w:rFonts w:ascii="Times New Roman" w:hAnsi="Times New Roman" w:cs="Times New Roman"/>
+                <w:sz w:val="24"/>
+                <w:szCs w:val="24"/>
+              </w:rPr>
+              <w:t>Ator informa um nome para o tipo de pertence.</w:t>
+            </w:r>
+          </w:p>
+          <w:p>
+            <w:pPr>
+              <w:numPr>
+                <w:ilvl w:val="0"/>
+                <w:numId w:val="2"/>
+              </w:numPr>
+              <w:tabs>
+                <w:tab w:val="num" w:pos="360"/>
+              </w:tabs>
+              <w:spacing w:line="240" w:lineRule="auto"/>
+              <w:ind w:left="360"/>
+              <w:rPr>
+                <w:rFonts w:ascii="Times New Roman" w:hAnsi="Times New Roman" w:cs="Times New Roman"/>
+                <w:sz w:val="24"/>
+                <w:szCs w:val="24"/>
+              </w:rPr>
+            </w:pPr>
+            <w:r>
+              <w:rPr>
+                <w:rFonts w:ascii="Times New Roman" w:hAnsi="Times New Roman" w:cs="Times New Roman"/>
+                <w:sz w:val="24"/>
+                <w:szCs w:val="24"/>
+              </w:rPr>
+              <w:t>Sistema verifica se já há um tipo pertence registrado com o mesmo nome.</w:t>
+            </w:r>
+          </w:p>
+          <w:p>
+            <w:pPr>
+              <w:numPr>
+                <w:ilvl w:val="0"/>
+                <w:numId w:val="2"/>
+              </w:numPr>
+              <w:tabs>
+                <w:tab w:val="num" w:pos="360"/>
+              </w:tabs>
+              <w:spacing w:line="240" w:lineRule="auto"/>
+              <w:ind w:left="360"/>
+              <w:rPr>
+                <w:rFonts w:ascii="Times New Roman" w:hAnsi="Times New Roman" w:cs="Times New Roman"/>
+                <w:sz w:val="24"/>
+                <w:szCs w:val="24"/>
+              </w:rPr>
+            </w:pPr>
+            <w:r>
+              <w:rPr>
+                <w:rFonts w:ascii="Times New Roman" w:hAnsi="Times New Roman" w:cs="Times New Roman"/>
+                <w:sz w:val="24"/>
+                <w:szCs w:val="24"/>
+              </w:rPr>
+              <w:t>Sistema grava dados informados em meio persistente.</w:t>
+            </w:r>
+          </w:p>
+        </w:tc>
+      </w:tr>
+      <w:tr>
+        <w:trPr>
+          <w:trHeight w:val="303"/>
+        </w:trPr>
+        <w:tc>
+          <w:tcPr>
+            <w:tcW w:w="10330" w:type="dxa"/>
+            <w:gridSpan w:val="3"/>
+            <w:tcBorders>
+              <w:top w:val="single" w:sz="4" w:space="0" w:color="auto"/>
+              <w:left w:val="single" w:sz="4" w:space="0" w:color="auto"/>
+              <w:bottom w:val="single" w:sz="4" w:space="0" w:color="auto"/>
+              <w:right w:val="single" w:sz="4" w:space="0" w:color="auto"/>
+            </w:tcBorders>
+            <w:hideMark/>
+          </w:tcPr>
+          <w:p>
+            <w:pPr>
+              <w:tabs>
+                <w:tab w:val="num" w:pos="360"/>
+              </w:tabs>
+              <w:jc w:val="center"/>
+              <w:rPr>
+                <w:rFonts w:ascii="Times New Roman" w:hAnsi="Times New Roman" w:cs="Times New Roman"/>
+                <w:b/>
+                <w:sz w:val="24"/>
+                <w:szCs w:val="24"/>
+              </w:rPr>
+            </w:pPr>
+            <w:r>
+              <w:rPr>
+                <w:rFonts w:ascii="Times New Roman" w:hAnsi="Times New Roman" w:cs="Times New Roman"/>
+                <w:b/>
+                <w:sz w:val="24"/>
+                <w:szCs w:val="24"/>
+              </w:rPr>
+              <w:t>Fluxo Exceção</w:t>
+            </w:r>
+          </w:p>
+        </w:tc>
+      </w:tr>
+      <w:tr>
+        <w:trPr>
+          <w:trHeight w:val="700"/>
+        </w:trPr>
+        <w:tc>
+          <w:tcPr>
+            <w:tcW w:w="10330" w:type="dxa"/>
+            <w:gridSpan w:val="3"/>
+            <w:tcBorders>
+              <w:top w:val="single" w:sz="4" w:space="0" w:color="auto"/>
+              <w:left w:val="single" w:sz="4" w:space="0" w:color="auto"/>
+              <w:bottom w:val="single" w:sz="4" w:space="0" w:color="auto"/>
+              <w:right w:val="single" w:sz="4" w:space="0" w:color="auto"/>
+            </w:tcBorders>
+            <w:hideMark/>
+          </w:tcPr>
+          <w:p>
+            <w:pPr>
+              <w:tabs>
+                <w:tab w:val="num" w:pos="360"/>
+              </w:tabs>
+              <w:rPr>
+                <w:rFonts w:ascii="Times New Roman" w:hAnsi="Times New Roman" w:cs="Times New Roman"/>
+                <w:sz w:val="24"/>
+                <w:szCs w:val="24"/>
+              </w:rPr>
+            </w:pPr>
+            <w:r>
+              <w:rPr>
+                <w:rFonts w:ascii="Times New Roman" w:hAnsi="Times New Roman" w:cs="Times New Roman"/>
+                <w:b/>
+                <w:sz w:val="24"/>
+                <w:szCs w:val="24"/>
+              </w:rPr>
+              <w:t>Linha 4</w:t>
+            </w:r>
+            <w:r>
+              <w:rPr>
+                <w:rFonts w:ascii="Times New Roman" w:hAnsi="Times New Roman" w:cs="Times New Roman"/>
+                <w:sz w:val="24"/>
+                <w:szCs w:val="24"/>
+              </w:rPr>
+              <w:t>. Dados não válidos. Sistema exibe mensagem avisando o motivo do nome ter sido inválido e informa o campo que responsável pelo problema</w:t>
+            </w:r>
+            <w:r>
+              <w:rPr>
+                <w:rFonts w:ascii="Times New Roman" w:hAnsi="Times New Roman" w:cs="Times New Roman"/>
+                <w:sz w:val="24"/>
+                <w:szCs w:val="24"/>
+              </w:rPr>
+              <w:t xml:space="preserve"> </w:t>
+            </w:r>
+            <w:r>
+              <w:rPr>
+                <w:rFonts w:ascii="Times New Roman" w:hAnsi="Times New Roman" w:cs="Times New Roman"/>
+                <w:iCs/>
+                <w:color w:val="FF0000"/>
+                <w:sz w:val="24"/>
+                <w:szCs w:val="24"/>
+              </w:rPr>
+              <w:t>Tela 032</w:t>
+            </w:r>
+            <w:r>
+              <w:rPr>
+                <w:rFonts w:ascii="Times New Roman" w:hAnsi="Times New Roman" w:cs="Times New Roman"/>
+                <w:sz w:val="24"/>
+                <w:szCs w:val="24"/>
+              </w:rPr>
+              <w:t>.</w:t>
+            </w:r>
+            <w:r>
+              <w:rPr>
+                <w:rFonts w:ascii="Times New Roman" w:hAnsi="Times New Roman" w:cs="Times New Roman"/>
+                <w:sz w:val="24"/>
+                <w:szCs w:val="24"/>
+              </w:rPr>
+              <w:t xml:space="preserve"> </w:t>
+            </w:r>
+          </w:p>
+        </w:tc>
+      </w:tr>
+    </w:tbl>
+    <w:p>
+      <w:pPr>
+        <w:rPr>
+          <w:rFonts w:ascii="Times New Roman" w:hAnsi="Times New Roman" w:cs="Times New Roman"/>
+          <w:sz w:val="24"/>
+          <w:szCs w:val="24"/>
+        </w:rPr>
+      </w:pPr>
+    </w:p>
+    <w:p>
+      <w:pPr>
+        <w:rPr>
+          <w:rFonts w:ascii="Times New Roman" w:hAnsi="Times New Roman" w:cs="Times New Roman"/>
+          <w:sz w:val="24"/>
+          <w:szCs w:val="24"/>
+        </w:rPr>
+      </w:pPr>
+    </w:p>
+    <w:p>
+      <w:pPr>
+        <w:rPr>
+          <w:rFonts w:ascii="Times New Roman" w:hAnsi="Times New Roman" w:cs="Times New Roman"/>
+          <w:sz w:val="24"/>
+          <w:szCs w:val="24"/>
+        </w:rPr>
+      </w:pPr>
+    </w:p>
+    <w:p>
+      <w:pPr>
+        <w:rPr>
+          <w:rFonts w:ascii="Times New Roman" w:hAnsi="Times New Roman" w:cs="Times New Roman"/>
+          <w:sz w:val="24"/>
+          <w:szCs w:val="24"/>
+        </w:rPr>
+      </w:pPr>
+    </w:p>
+    <w:p>
+      <w:pPr>
+        <w:rPr>
+          <w:rFonts w:ascii="Times New Roman" w:hAnsi="Times New Roman" w:cs="Times New Roman"/>
+          <w:sz w:val="24"/>
+          <w:szCs w:val="24"/>
+        </w:rPr>
+      </w:pPr>
+    </w:p>
+    <w:p>
+      <w:pPr>
+        <w:pStyle w:val="Ttulo1"/>
+        <w:rPr>
+          <w:sz w:val="24"/>
+          <w:szCs w:val="24"/>
+        </w:rPr>
+      </w:pPr>
+      <w:r>
+        <w:rPr>
+          <w:sz w:val="24"/>
+          <w:szCs w:val="24"/>
+        </w:rPr>
+        <w:t xml:space="preserve">Seção: </w:t>
+      </w:r>
+      <w:r>
+        <w:rPr>
+          <w:b w:val="0"/>
+          <w:sz w:val="24"/>
+          <w:szCs w:val="24"/>
+        </w:rPr>
+        <w:t>Editar T</w:t>
+      </w:r>
+      <w:r>
+        <w:rPr>
+          <w:b w:val="0"/>
+          <w:sz w:val="24"/>
+          <w:szCs w:val="24"/>
+        </w:rPr>
+        <w:t>ipo de Pertence</w:t>
+      </w:r>
+    </w:p>
+    <w:tbl>
+      <w:tblPr>
+        <w:tblW w:w="0" w:type="auto"/>
+        <w:tblBorders>
+          <w:top w:val="single" w:sz="4" w:space="0" w:color="auto"/>
+          <w:left w:val="single" w:sz="4" w:space="0" w:color="auto"/>
+          <w:bottom w:val="single" w:sz="4" w:space="0" w:color="auto"/>
+          <w:right w:val="single" w:sz="4" w:space="0" w:color="auto"/>
+          <w:insideH w:val="single" w:sz="4" w:space="0" w:color="auto"/>
+          <w:insideV w:val="single" w:sz="4" w:space="0" w:color="auto"/>
+        </w:tblBorders>
+        <w:tblLayout w:type="fixed"/>
+        <w:tblCellMar>
+          <w:left w:w="70" w:type="dxa"/>
+          <w:right w:w="70" w:type="dxa"/>
+        </w:tblCellMar>
+        <w:tblLook w:val="04A0" w:firstRow="1" w:lastRow="0" w:firstColumn="1" w:lastColumn="0" w:noHBand="0" w:noVBand="1"/>
+      </w:tblPr>
+      <w:tblGrid>
+        <w:gridCol w:w="2905"/>
+        <w:gridCol w:w="1276"/>
+        <w:gridCol w:w="6149"/>
+      </w:tblGrid>
+      <w:tr>
+        <w:tc>
+          <w:tcPr>
+            <w:tcW w:w="2905" w:type="dxa"/>
+            <w:tcBorders>
+              <w:top w:val="single" w:sz="4" w:space="0" w:color="auto"/>
+              <w:left w:val="single" w:sz="4" w:space="0" w:color="auto"/>
+              <w:bottom w:val="single" w:sz="4" w:space="0" w:color="auto"/>
+              <w:right w:val="single" w:sz="4" w:space="0" w:color="auto"/>
+            </w:tcBorders>
+            <w:hideMark/>
+          </w:tcPr>
+          <w:p>
+            <w:pPr>
+              <w:rPr>
+                <w:rFonts w:ascii="Times New Roman" w:hAnsi="Times New Roman" w:cs="Times New Roman"/>
+                <w:b/>
+                <w:sz w:val="24"/>
+                <w:szCs w:val="24"/>
+              </w:rPr>
+            </w:pPr>
+            <w:r>
+              <w:rPr>
+                <w:rFonts w:ascii="Times New Roman" w:hAnsi="Times New Roman" w:cs="Times New Roman"/>
+                <w:b/>
+                <w:sz w:val="24"/>
+                <w:szCs w:val="24"/>
+              </w:rPr>
+              <w:t>Sumário</w:t>
+            </w:r>
+          </w:p>
+        </w:tc>
+        <w:tc>
+          <w:tcPr>
+            <w:tcW w:w="7425" w:type="dxa"/>
+            <w:gridSpan w:val="2"/>
+            <w:tcBorders>
+              <w:top w:val="single" w:sz="4" w:space="0" w:color="auto"/>
+              <w:left w:val="single" w:sz="4" w:space="0" w:color="auto"/>
+              <w:bottom w:val="single" w:sz="4" w:space="0" w:color="auto"/>
+              <w:right w:val="single" w:sz="4" w:space="0" w:color="auto"/>
+            </w:tcBorders>
+            <w:hideMark/>
+          </w:tcPr>
+          <w:p>
+            <w:pPr>
+              <w:rPr>
+                <w:rFonts w:ascii="Times New Roman" w:hAnsi="Times New Roman" w:cs="Times New Roman"/>
+                <w:sz w:val="24"/>
+                <w:szCs w:val="24"/>
+              </w:rPr>
+            </w:pPr>
+            <w:r>
+              <w:rPr>
+                <w:rFonts w:ascii="Times New Roman" w:hAnsi="Times New Roman" w:cs="Times New Roman"/>
+                <w:sz w:val="24"/>
+                <w:szCs w:val="24"/>
+              </w:rPr>
+              <w:t>Insere os dados do livro em meio persistente.</w:t>
+            </w:r>
+          </w:p>
+        </w:tc>
+      </w:tr>
+      <w:tr>
+        <w:trPr>
+          <w:cantSplit/>
+        </w:trPr>
+        <w:tc>
+          <w:tcPr>
+            <w:tcW w:w="10330" w:type="dxa"/>
+            <w:gridSpan w:val="3"/>
+            <w:tcBorders>
+              <w:top w:val="single" w:sz="4" w:space="0" w:color="auto"/>
+              <w:left w:val="single" w:sz="4" w:space="0" w:color="auto"/>
+              <w:bottom w:val="single" w:sz="4" w:space="0" w:color="auto"/>
+              <w:right w:val="single" w:sz="4" w:space="0" w:color="auto"/>
+            </w:tcBorders>
+            <w:hideMark/>
+          </w:tcPr>
+          <w:p>
+            <w:pPr>
+              <w:pStyle w:val="Ttulo2"/>
+              <w:rPr>
+                <w:b/>
+                <w:sz w:val="24"/>
+                <w:szCs w:val="24"/>
+              </w:rPr>
+            </w:pPr>
+            <w:r>
+              <w:rPr>
+                <w:b/>
+                <w:sz w:val="24"/>
+                <w:szCs w:val="24"/>
+              </w:rPr>
+              <w:t>Fluxo Principal</w:t>
+            </w:r>
+          </w:p>
+        </w:tc>
+      </w:tr>
+      <w:tr>
+        <w:tc>
+          <w:tcPr>
+            <w:tcW w:w="4181" w:type="dxa"/>
+            <w:gridSpan w:val="2"/>
+            <w:tcBorders>
+              <w:top w:val="single" w:sz="4" w:space="0" w:color="auto"/>
+              <w:left w:val="single" w:sz="4" w:space="0" w:color="auto"/>
+              <w:bottom w:val="single" w:sz="4" w:space="0" w:color="auto"/>
+              <w:right w:val="single" w:sz="4" w:space="0" w:color="auto"/>
+            </w:tcBorders>
+            <w:hideMark/>
+          </w:tcPr>
+          <w:p>
+            <w:pPr>
+              <w:pStyle w:val="Ttulo2"/>
+              <w:rPr>
+                <w:sz w:val="24"/>
+                <w:szCs w:val="24"/>
+              </w:rPr>
+            </w:pPr>
+            <w:r>
+              <w:rPr>
+                <w:sz w:val="24"/>
+                <w:szCs w:val="24"/>
+              </w:rPr>
+              <w:t>Ação do Ator</w:t>
+            </w:r>
+          </w:p>
+        </w:tc>
+        <w:tc>
+          <w:tcPr>
+            <w:tcW w:w="6149" w:type="dxa"/>
+            <w:tcBorders>
+              <w:top w:val="single" w:sz="4" w:space="0" w:color="auto"/>
+              <w:left w:val="single" w:sz="4" w:space="0" w:color="auto"/>
+              <w:bottom w:val="single" w:sz="4" w:space="0" w:color="auto"/>
+              <w:right w:val="single" w:sz="4" w:space="0" w:color="auto"/>
+            </w:tcBorders>
+            <w:hideMark/>
+          </w:tcPr>
+          <w:p>
+            <w:pPr>
+              <w:pStyle w:val="Ttulo2"/>
+              <w:rPr>
+                <w:sz w:val="24"/>
+                <w:szCs w:val="24"/>
+              </w:rPr>
+            </w:pPr>
+            <w:r>
+              <w:rPr>
+                <w:sz w:val="24"/>
+                <w:szCs w:val="24"/>
+              </w:rPr>
+              <w:t>Resposta do Sistema</w:t>
+            </w:r>
+          </w:p>
+        </w:tc>
+      </w:tr>
+      <w:tr>
+        <w:trPr>
+          <w:trHeight w:val="1615"/>
+        </w:trPr>
+        <w:tc>
+          <w:tcPr>
+            <w:tcW w:w="10330" w:type="dxa"/>
+            <w:gridSpan w:val="3"/>
+            <w:tcBorders>
+              <w:top w:val="single" w:sz="4" w:space="0" w:color="auto"/>
+              <w:left w:val="single" w:sz="4" w:space="0" w:color="auto"/>
+              <w:bottom w:val="single" w:sz="4" w:space="0" w:color="auto"/>
+              <w:right w:val="single" w:sz="4" w:space="0" w:color="auto"/>
+            </w:tcBorders>
+            <w:hideMark/>
+          </w:tcPr>
+          <w:p>
+            <w:pPr>
+              <w:numPr>
+                <w:ilvl w:val="0"/>
+                <w:numId w:val="2"/>
+              </w:numPr>
+              <w:tabs>
+                <w:tab w:val="num" w:pos="360"/>
+              </w:tabs>
+              <w:spacing w:line="240" w:lineRule="auto"/>
+              <w:ind w:left="360"/>
+              <w:rPr>
+                <w:rFonts w:ascii="Times New Roman" w:hAnsi="Times New Roman" w:cs="Times New Roman"/>
+                <w:sz w:val="24"/>
+                <w:szCs w:val="24"/>
+              </w:rPr>
+            </w:pPr>
+            <w:r>
+              <w:rPr>
+                <w:rFonts w:ascii="Times New Roman" w:hAnsi="Times New Roman" w:cs="Times New Roman"/>
+                <w:sz w:val="24"/>
+                <w:szCs w:val="24"/>
+              </w:rPr>
+              <w:t xml:space="preserve">Ator seleciona opção de </w:t>
+            </w:r>
+            <w:r>
+              <w:rPr>
+                <w:rFonts w:ascii="Times New Roman" w:hAnsi="Times New Roman" w:cs="Times New Roman"/>
+                <w:sz w:val="24"/>
+                <w:szCs w:val="24"/>
+              </w:rPr>
+              <w:t>alteração</w:t>
+            </w:r>
+            <w:r>
+              <w:rPr>
+                <w:rFonts w:ascii="Times New Roman" w:hAnsi="Times New Roman" w:cs="Times New Roman"/>
+                <w:sz w:val="24"/>
+                <w:szCs w:val="24"/>
+              </w:rPr>
+              <w:t xml:space="preserve"> (ícone do lápis)</w:t>
+            </w:r>
+            <w:r>
+              <w:rPr>
+                <w:rFonts w:ascii="Times New Roman" w:hAnsi="Times New Roman" w:cs="Times New Roman"/>
+                <w:sz w:val="24"/>
+                <w:szCs w:val="24"/>
+              </w:rPr>
+              <w:t>.</w:t>
+            </w:r>
+          </w:p>
+          <w:p>
+            <w:pPr>
+              <w:numPr>
+                <w:ilvl w:val="0"/>
+                <w:numId w:val="2"/>
+              </w:numPr>
+              <w:tabs>
+                <w:tab w:val="num" w:pos="360"/>
+              </w:tabs>
+              <w:spacing w:line="240" w:lineRule="auto"/>
+              <w:ind w:left="360"/>
+              <w:rPr>
+                <w:rFonts w:ascii="Times New Roman" w:hAnsi="Times New Roman" w:cs="Times New Roman"/>
+                <w:sz w:val="24"/>
+                <w:szCs w:val="24"/>
+              </w:rPr>
+            </w:pPr>
+            <w:r>
+              <w:rPr>
+                <w:rFonts w:ascii="Times New Roman" w:hAnsi="Times New Roman" w:cs="Times New Roman"/>
+                <w:sz w:val="24"/>
+                <w:szCs w:val="24"/>
+              </w:rPr>
+              <w:t>Sistema exibe formulário em branco para preenchimento dos dados do</w:t>
+            </w:r>
+            <w:r>
+              <w:rPr>
+                <w:rFonts w:ascii="Times New Roman" w:hAnsi="Times New Roman" w:cs="Times New Roman"/>
+                <w:sz w:val="24"/>
+                <w:szCs w:val="24"/>
+              </w:rPr>
+              <w:t xml:space="preserve"> tipo de</w:t>
+            </w:r>
+            <w:r>
+              <w:rPr>
+                <w:rFonts w:ascii="Times New Roman" w:hAnsi="Times New Roman" w:cs="Times New Roman"/>
+                <w:i/>
+                <w:sz w:val="24"/>
+                <w:szCs w:val="24"/>
+              </w:rPr>
+              <w:t xml:space="preserve"> </w:t>
+            </w:r>
+            <w:r>
+              <w:rPr>
+                <w:rFonts w:ascii="Times New Roman" w:hAnsi="Times New Roman" w:cs="Times New Roman"/>
+                <w:iCs/>
+                <w:sz w:val="24"/>
+                <w:szCs w:val="24"/>
+              </w:rPr>
+              <w:t>pertence</w:t>
+            </w:r>
+            <w:r>
+              <w:rPr>
+                <w:rFonts w:ascii="Times New Roman" w:hAnsi="Times New Roman" w:cs="Times New Roman"/>
+                <w:sz w:val="24"/>
+                <w:szCs w:val="24"/>
+              </w:rPr>
+              <w:t>.</w:t>
+            </w:r>
+            <w:r>
+              <w:rPr>
+                <w:rFonts w:ascii="Times New Roman" w:hAnsi="Times New Roman" w:cs="Times New Roman"/>
+                <w:sz w:val="24"/>
+                <w:szCs w:val="24"/>
+              </w:rPr>
+              <w:t xml:space="preserve"> </w:t>
+            </w:r>
+          </w:p>
+          <w:p>
+            <w:pPr>
+              <w:numPr>
+                <w:ilvl w:val="0"/>
+                <w:numId w:val="2"/>
+              </w:numPr>
+              <w:tabs>
+                <w:tab w:val="num" w:pos="360"/>
+              </w:tabs>
+              <w:spacing w:line="240" w:lineRule="auto"/>
+              <w:ind w:left="360"/>
+              <w:rPr>
+                <w:rFonts w:ascii="Times New Roman" w:hAnsi="Times New Roman" w:cs="Times New Roman"/>
+                <w:sz w:val="24"/>
+                <w:szCs w:val="24"/>
+              </w:rPr>
+            </w:pPr>
+            <w:r>
+              <w:rPr>
+                <w:rFonts w:ascii="Times New Roman" w:hAnsi="Times New Roman" w:cs="Times New Roman"/>
+                <w:sz w:val="24"/>
+                <w:szCs w:val="24"/>
+              </w:rPr>
+              <w:t>Ator informa</w:t>
+            </w:r>
+            <w:r>
+              <w:rPr>
+                <w:rFonts w:ascii="Times New Roman" w:hAnsi="Times New Roman" w:cs="Times New Roman"/>
+                <w:sz w:val="24"/>
+                <w:szCs w:val="24"/>
+              </w:rPr>
+              <w:t xml:space="preserve"> um nome para o tipo de pertence</w:t>
+            </w:r>
+            <w:r>
+              <w:rPr>
+                <w:rFonts w:ascii="Times New Roman" w:hAnsi="Times New Roman" w:cs="Times New Roman"/>
+                <w:sz w:val="24"/>
+                <w:szCs w:val="24"/>
+              </w:rPr>
+              <w:t>.</w:t>
+            </w:r>
+          </w:p>
+          <w:p>
+            <w:pPr>
+              <w:numPr>
+                <w:ilvl w:val="0"/>
+                <w:numId w:val="2"/>
+              </w:numPr>
+              <w:tabs>
+                <w:tab w:val="num" w:pos="360"/>
+              </w:tabs>
+              <w:spacing w:line="240" w:lineRule="auto"/>
+              <w:ind w:left="360"/>
+              <w:rPr>
+                <w:rFonts w:ascii="Times New Roman" w:hAnsi="Times New Roman" w:cs="Times New Roman"/>
+                <w:sz w:val="24"/>
+                <w:szCs w:val="24"/>
+              </w:rPr>
+            </w:pPr>
+            <w:r>
+              <w:rPr>
+                <w:rFonts w:ascii="Times New Roman" w:hAnsi="Times New Roman" w:cs="Times New Roman"/>
+                <w:sz w:val="24"/>
+                <w:szCs w:val="24"/>
+              </w:rPr>
+              <w:t xml:space="preserve">Sistema verifica </w:t>
+            </w:r>
+            <w:r>
+              <w:rPr>
+                <w:rFonts w:ascii="Times New Roman" w:hAnsi="Times New Roman" w:cs="Times New Roman"/>
+                <w:sz w:val="24"/>
+                <w:szCs w:val="24"/>
+              </w:rPr>
+              <w:t>se já há um tipo pertence registrado com o mesmo nome</w:t>
+            </w:r>
+            <w:r>
+              <w:rPr>
+                <w:rFonts w:ascii="Times New Roman" w:hAnsi="Times New Roman" w:cs="Times New Roman"/>
+                <w:sz w:val="24"/>
+                <w:szCs w:val="24"/>
+              </w:rPr>
+              <w:t>.</w:t>
+            </w:r>
+          </w:p>
+          <w:p>
+            <w:pPr>
+              <w:numPr>
+                <w:ilvl w:val="0"/>
+                <w:numId w:val="2"/>
+              </w:numPr>
+              <w:tabs>
+                <w:tab w:val="num" w:pos="360"/>
+              </w:tabs>
+              <w:spacing w:line="240" w:lineRule="auto"/>
+              <w:ind w:left="360"/>
+              <w:rPr>
+                <w:rFonts w:ascii="Times New Roman" w:hAnsi="Times New Roman" w:cs="Times New Roman"/>
+                <w:sz w:val="24"/>
+                <w:szCs w:val="24"/>
+              </w:rPr>
+            </w:pPr>
+            <w:r>
+              <w:rPr>
+                <w:rFonts w:ascii="Times New Roman" w:hAnsi="Times New Roman" w:cs="Times New Roman"/>
+                <w:sz w:val="24"/>
+                <w:szCs w:val="24"/>
+              </w:rPr>
+              <w:t>Sistema grava dados informados em meio persistente.</w:t>
+            </w:r>
+          </w:p>
+        </w:tc>
+      </w:tr>
+      <w:tr>
+        <w:trPr>
+          <w:trHeight w:val="303"/>
+        </w:trPr>
+        <w:tc>
+          <w:tcPr>
+            <w:tcW w:w="10330" w:type="dxa"/>
+            <w:gridSpan w:val="3"/>
+            <w:tcBorders>
+              <w:top w:val="single" w:sz="4" w:space="0" w:color="auto"/>
+              <w:left w:val="single" w:sz="4" w:space="0" w:color="auto"/>
+              <w:bottom w:val="single" w:sz="4" w:space="0" w:color="auto"/>
+              <w:right w:val="single" w:sz="4" w:space="0" w:color="auto"/>
+            </w:tcBorders>
+            <w:hideMark/>
+          </w:tcPr>
+          <w:p>
+            <w:pPr>
+              <w:tabs>
+                <w:tab w:val="num" w:pos="360"/>
+              </w:tabs>
+              <w:jc w:val="center"/>
+              <w:rPr>
+                <w:rFonts w:ascii="Times New Roman" w:hAnsi="Times New Roman" w:cs="Times New Roman"/>
+                <w:b/>
+                <w:sz w:val="24"/>
+                <w:szCs w:val="24"/>
+              </w:rPr>
+            </w:pPr>
+            <w:r>
+              <w:rPr>
+                <w:rFonts w:ascii="Times New Roman" w:hAnsi="Times New Roman" w:cs="Times New Roman"/>
+                <w:b/>
+                <w:sz w:val="24"/>
+                <w:szCs w:val="24"/>
+              </w:rPr>
+              <w:t>Fluxo Exceção</w:t>
+            </w:r>
+          </w:p>
+        </w:tc>
+      </w:tr>
+      <w:tr>
+        <w:trPr>
+          <w:trHeight w:val="700"/>
+        </w:trPr>
+        <w:tc>
+          <w:tcPr>
+            <w:tcW w:w="10330" w:type="dxa"/>
+            <w:gridSpan w:val="3"/>
+            <w:tcBorders>
+              <w:top w:val="single" w:sz="4" w:space="0" w:color="auto"/>
+              <w:left w:val="single" w:sz="4" w:space="0" w:color="auto"/>
+              <w:bottom w:val="single" w:sz="4" w:space="0" w:color="auto"/>
+              <w:right w:val="single" w:sz="4" w:space="0" w:color="auto"/>
+            </w:tcBorders>
+            <w:hideMark/>
+          </w:tcPr>
+          <w:p>
+            <w:pPr>
+              <w:tabs>
+                <w:tab w:val="num" w:pos="360"/>
+              </w:tabs>
+              <w:rPr>
+                <w:rFonts w:ascii="Times New Roman" w:hAnsi="Times New Roman" w:cs="Times New Roman"/>
+                <w:sz w:val="24"/>
+                <w:szCs w:val="24"/>
+              </w:rPr>
+            </w:pPr>
+            <w:r>
+              <w:rPr>
+                <w:rFonts w:ascii="Times New Roman" w:hAnsi="Times New Roman" w:cs="Times New Roman"/>
+                <w:b/>
+                <w:sz w:val="24"/>
+                <w:szCs w:val="24"/>
+              </w:rPr>
+              <w:t>Linha 4</w:t>
+            </w:r>
+            <w:r>
+              <w:rPr>
+                <w:rFonts w:ascii="Times New Roman" w:hAnsi="Times New Roman" w:cs="Times New Roman"/>
+                <w:sz w:val="24"/>
+                <w:szCs w:val="24"/>
+              </w:rPr>
+              <w:t>. Dados não válidos. Sistema exibe mensagem</w:t>
+            </w:r>
+            <w:r>
+              <w:rPr>
+                <w:rFonts w:ascii="Times New Roman" w:hAnsi="Times New Roman" w:cs="Times New Roman"/>
+                <w:sz w:val="24"/>
+                <w:szCs w:val="24"/>
+              </w:rPr>
+              <w:t xml:space="preserve"> avisando o motivo do nome ter sido inválido e informa o campo que responsável pelo problema</w:t>
+            </w:r>
+            <w:r>
+              <w:rPr>
+                <w:rFonts w:ascii="Times New Roman" w:hAnsi="Times New Roman" w:cs="Times New Roman"/>
+                <w:sz w:val="24"/>
+                <w:szCs w:val="24"/>
+              </w:rPr>
+              <w:t>.</w:t>
+            </w:r>
+          </w:p>
+        </w:tc>
+      </w:tr>
+    </w:tbl>
+    <w:p>
+      <w:pPr>
+        <w:jc w:val="center"/>
+        <w:rPr>
+          <w:rFonts w:ascii="Times New Roman" w:hAnsi="Times New Roman" w:cs="Times New Roman"/>
+          <w:sz w:val="24"/>
+          <w:szCs w:val="24"/>
+        </w:rPr>
+      </w:pPr>
+    </w:p>
+    <w:p>
+      <w:pPr>
+        <w:jc w:val="center"/>
+        <w:rPr>
+          <w:rFonts w:ascii="Times New Roman" w:hAnsi="Times New Roman" w:cs="Times New Roman"/>
+          <w:sz w:val="24"/>
+          <w:szCs w:val="24"/>
+        </w:rPr>
+      </w:pPr>
+    </w:p>
+    <w:p>
+      <w:pPr>
+        <w:jc w:val="center"/>
+        <w:rPr>
+          <w:rFonts w:ascii="Times New Roman" w:hAnsi="Times New Roman" w:cs="Times New Roman"/>
+          <w:sz w:val="24"/>
+          <w:szCs w:val="24"/>
+        </w:rPr>
+      </w:pPr>
+    </w:p>
+    <w:p>
+      <w:pPr>
+        <w:pStyle w:val="Ttulo1"/>
+        <w:rPr>
+          <w:sz w:val="24"/>
+          <w:szCs w:val="24"/>
+        </w:rPr>
+      </w:pPr>
+      <w:r>
+        <w:rPr>
+          <w:sz w:val="24"/>
+          <w:szCs w:val="24"/>
+        </w:rPr>
+        <w:t xml:space="preserve">Seção: </w:t>
+      </w:r>
+      <w:r>
+        <w:rPr>
+          <w:b w:val="0"/>
+          <w:sz w:val="24"/>
+          <w:szCs w:val="24"/>
+        </w:rPr>
+        <w:t xml:space="preserve">Remover </w:t>
+      </w:r>
+      <w:r>
+        <w:rPr>
+          <w:b w:val="0"/>
+          <w:sz w:val="24"/>
+          <w:szCs w:val="24"/>
+        </w:rPr>
+        <w:t>Tipo de Pertence</w:t>
+      </w:r>
+    </w:p>
+    <w:tbl>
+      <w:tblPr>
+        <w:tblW w:w="0" w:type="auto"/>
+        <w:tblBorders>
+          <w:top w:val="single" w:sz="4" w:space="0" w:color="auto"/>
+          <w:left w:val="single" w:sz="4" w:space="0" w:color="auto"/>
+          <w:bottom w:val="single" w:sz="4" w:space="0" w:color="auto"/>
+          <w:right w:val="single" w:sz="4" w:space="0" w:color="auto"/>
+          <w:insideH w:val="single" w:sz="4" w:space="0" w:color="auto"/>
+          <w:insideV w:val="single" w:sz="4" w:space="0" w:color="auto"/>
+        </w:tblBorders>
+        <w:tblLayout w:type="fixed"/>
+        <w:tblCellMar>
+          <w:left w:w="70" w:type="dxa"/>
+          <w:right w:w="70" w:type="dxa"/>
+        </w:tblCellMar>
+        <w:tblLook w:val="04A0" w:firstRow="1" w:lastRow="0" w:firstColumn="1" w:lastColumn="0" w:noHBand="0" w:noVBand="1"/>
+      </w:tblPr>
+      <w:tblGrid>
+        <w:gridCol w:w="2905"/>
+        <w:gridCol w:w="7425"/>
+      </w:tblGrid>
+      <w:tr>
+        <w:tc>
+          <w:tcPr>
+            <w:tcW w:w="2905" w:type="dxa"/>
+            <w:tcBorders>
+              <w:top w:val="single" w:sz="4" w:space="0" w:color="auto"/>
+              <w:left w:val="single" w:sz="4" w:space="0" w:color="auto"/>
+              <w:bottom w:val="single" w:sz="4" w:space="0" w:color="auto"/>
+              <w:right w:val="single" w:sz="4" w:space="0" w:color="auto"/>
+            </w:tcBorders>
+            <w:hideMark/>
+          </w:tcPr>
+          <w:p>
+            <w:pPr>
+              <w:rPr>
+                <w:rFonts w:ascii="Times New Roman" w:hAnsi="Times New Roman" w:cs="Times New Roman"/>
+                <w:b/>
+                <w:sz w:val="24"/>
+                <w:szCs w:val="24"/>
+              </w:rPr>
+            </w:pPr>
+            <w:r>
+              <w:rPr>
+                <w:rFonts w:ascii="Times New Roman" w:hAnsi="Times New Roman" w:cs="Times New Roman"/>
+                <w:b/>
+                <w:sz w:val="24"/>
+                <w:szCs w:val="24"/>
+              </w:rPr>
+              <w:t>Sumário</w:t>
+            </w:r>
+          </w:p>
+        </w:tc>
+        <w:tc>
+          <w:tcPr>
+            <w:tcW w:w="7425" w:type="dxa"/>
+            <w:tcBorders>
+              <w:top w:val="single" w:sz="4" w:space="0" w:color="auto"/>
+              <w:left w:val="single" w:sz="4" w:space="0" w:color="auto"/>
+              <w:bottom w:val="single" w:sz="4" w:space="0" w:color="auto"/>
+              <w:right w:val="single" w:sz="4" w:space="0" w:color="auto"/>
+            </w:tcBorders>
+            <w:hideMark/>
+          </w:tcPr>
+          <w:p>
+            <w:pPr>
+              <w:pStyle w:val="Ttulo1"/>
+              <w:rPr>
+                <w:sz w:val="24"/>
+                <w:szCs w:val="24"/>
+              </w:rPr>
+            </w:pPr>
+            <w:r>
+              <w:rPr>
+                <w:sz w:val="24"/>
+                <w:szCs w:val="24"/>
+              </w:rPr>
+              <w:t xml:space="preserve">Remove dados do </w:t>
+            </w:r>
+            <w:r>
+              <w:rPr>
+                <w:b w:val="0"/>
+                <w:sz w:val="24"/>
+                <w:szCs w:val="24"/>
+              </w:rPr>
+              <w:t>Tipo de Pertence</w:t>
+            </w:r>
+            <w:r>
+              <w:rPr>
+                <w:b w:val="0"/>
+                <w:sz w:val="24"/>
+                <w:szCs w:val="24"/>
+              </w:rPr>
+              <w:t xml:space="preserve"> </w:t>
+            </w:r>
+            <w:r>
+              <w:rPr>
+                <w:sz w:val="24"/>
+                <w:szCs w:val="24"/>
+              </w:rPr>
+              <w:t>do meio persistente.</w:t>
+            </w:r>
+          </w:p>
+        </w:tc>
+      </w:tr>
+      <w:tr>
+        <w:trPr>
+          <w:cantSplit/>
+        </w:trPr>
+        <w:tc>
+          <w:tcPr>
+            <w:tcW w:w="10330" w:type="dxa"/>
+            <w:gridSpan w:val="2"/>
+            <w:tcBorders>
+              <w:top w:val="single" w:sz="4" w:space="0" w:color="auto"/>
+              <w:left w:val="single" w:sz="4" w:space="0" w:color="auto"/>
+              <w:bottom w:val="single" w:sz="4" w:space="0" w:color="auto"/>
+              <w:right w:val="single" w:sz="4" w:space="0" w:color="auto"/>
+            </w:tcBorders>
+            <w:hideMark/>
+          </w:tcPr>
+          <w:p>
+            <w:pPr>
+              <w:pStyle w:val="Ttulo2"/>
+              <w:rPr>
+                <w:b/>
+                <w:sz w:val="24"/>
+                <w:szCs w:val="24"/>
+              </w:rPr>
+            </w:pPr>
+            <w:r>
+              <w:rPr>
+                <w:b/>
+                <w:sz w:val="24"/>
+                <w:szCs w:val="24"/>
+              </w:rPr>
+              <w:t>Fluxo Principal</w:t>
+            </w:r>
+          </w:p>
+        </w:tc>
+      </w:tr>
+      <w:tr>
+        <w:trPr>
+          <w:trHeight w:val="1615"/>
+        </w:trPr>
+        <w:tc>
+          <w:tcPr>
+            <w:tcW w:w="10330" w:type="dxa"/>
+            <w:gridSpan w:val="2"/>
+            <w:tcBorders>
+              <w:top w:val="single" w:sz="4" w:space="0" w:color="auto"/>
+              <w:left w:val="single" w:sz="4" w:space="0" w:color="auto"/>
+              <w:bottom w:val="single" w:sz="4" w:space="0" w:color="auto"/>
+              <w:right w:val="single" w:sz="4" w:space="0" w:color="auto"/>
+            </w:tcBorders>
+            <w:hideMark/>
+          </w:tcPr>
+          <w:p>
+            <w:pPr>
+              <w:numPr>
+                <w:ilvl w:val="0"/>
+                <w:numId w:val="5"/>
+              </w:numPr>
+              <w:spacing w:line="240" w:lineRule="auto"/>
+              <w:ind w:left="360"/>
+              <w:rPr>
+                <w:rFonts w:ascii="Times New Roman" w:hAnsi="Times New Roman" w:cs="Times New Roman"/>
+                <w:sz w:val="24"/>
+                <w:szCs w:val="24"/>
+              </w:rPr>
+            </w:pPr>
+            <w:r>
+              <w:rPr>
+                <w:rFonts w:ascii="Times New Roman" w:hAnsi="Times New Roman" w:cs="Times New Roman"/>
+                <w:sz w:val="24"/>
+                <w:szCs w:val="24"/>
+              </w:rPr>
+              <w:t>Ator seleciona opção de remoção.</w:t>
+            </w:r>
+          </w:p>
+          <w:p>
+            <w:pPr>
+              <w:numPr>
+                <w:ilvl w:val="0"/>
+                <w:numId w:val="5"/>
+              </w:numPr>
+              <w:spacing w:line="240" w:lineRule="auto"/>
+              <w:ind w:left="360"/>
+              <w:rPr>
+                <w:rFonts w:ascii="Times New Roman" w:hAnsi="Times New Roman" w:cs="Times New Roman"/>
+                <w:sz w:val="24"/>
+                <w:szCs w:val="24"/>
+              </w:rPr>
+            </w:pPr>
+            <w:r>
+              <w:rPr>
+                <w:rFonts w:ascii="Times New Roman" w:hAnsi="Times New Roman" w:cs="Times New Roman"/>
+                <w:sz w:val="24"/>
+                <w:szCs w:val="24"/>
+              </w:rPr>
+              <w:t xml:space="preserve">Sistema exibe listagem de livros com opção para busca pelo ISBN ou nome do livro. </w:t>
+            </w:r>
+          </w:p>
+          <w:p>
+            <w:pPr>
+              <w:numPr>
+                <w:ilvl w:val="0"/>
+                <w:numId w:val="5"/>
+              </w:numPr>
+              <w:spacing w:line="240" w:lineRule="auto"/>
+              <w:ind w:left="360"/>
+              <w:rPr>
+                <w:rFonts w:ascii="Times New Roman" w:hAnsi="Times New Roman" w:cs="Times New Roman"/>
+                <w:sz w:val="24"/>
+                <w:szCs w:val="24"/>
+              </w:rPr>
+            </w:pPr>
+            <w:r>
+              <w:rPr>
+                <w:rFonts w:ascii="Times New Roman" w:hAnsi="Times New Roman" w:cs="Times New Roman"/>
+                <w:sz w:val="24"/>
+                <w:szCs w:val="24"/>
+              </w:rPr>
+              <w:t>Ator seleciona o livro da listagem.</w:t>
+            </w:r>
+          </w:p>
+          <w:p>
+            <w:pPr>
+              <w:numPr>
+                <w:ilvl w:val="0"/>
+                <w:numId w:val="5"/>
+              </w:numPr>
+              <w:spacing w:line="240" w:lineRule="auto"/>
+              <w:ind w:left="360"/>
+              <w:rPr>
+                <w:rFonts w:ascii="Times New Roman" w:hAnsi="Times New Roman" w:cs="Times New Roman"/>
+                <w:sz w:val="24"/>
+                <w:szCs w:val="24"/>
+              </w:rPr>
+            </w:pPr>
+            <w:r>
+              <w:rPr>
+                <w:rFonts w:ascii="Times New Roman" w:hAnsi="Times New Roman" w:cs="Times New Roman"/>
+                <w:sz w:val="24"/>
+                <w:szCs w:val="24"/>
+              </w:rPr>
+              <w:t>Sistema envia a mensagem “Deseja realmente remover o livro?”</w:t>
+            </w:r>
+          </w:p>
+          <w:p>
+            <w:pPr>
+              <w:numPr>
+                <w:ilvl w:val="0"/>
+                <w:numId w:val="5"/>
+              </w:numPr>
+              <w:spacing w:line="240" w:lineRule="auto"/>
+              <w:ind w:left="360"/>
+              <w:rPr>
+                <w:rFonts w:ascii="Times New Roman" w:hAnsi="Times New Roman" w:cs="Times New Roman"/>
+                <w:sz w:val="24"/>
+                <w:szCs w:val="24"/>
+              </w:rPr>
+            </w:pPr>
+            <w:r>
+              <w:rPr>
+                <w:rFonts w:ascii="Times New Roman" w:hAnsi="Times New Roman" w:cs="Times New Roman"/>
+                <w:sz w:val="24"/>
+                <w:szCs w:val="24"/>
+              </w:rPr>
+              <w:t>Ator confirma remoção.</w:t>
+            </w:r>
+          </w:p>
+          <w:p>
+            <w:pPr>
+              <w:numPr>
+                <w:ilvl w:val="0"/>
+                <w:numId w:val="5"/>
+              </w:numPr>
+              <w:spacing w:line="240" w:lineRule="auto"/>
+              <w:ind w:left="360"/>
+              <w:rPr>
+                <w:rFonts w:ascii="Times New Roman" w:hAnsi="Times New Roman" w:cs="Times New Roman"/>
+                <w:sz w:val="24"/>
+                <w:szCs w:val="24"/>
+              </w:rPr>
+            </w:pPr>
+            <w:r>
+              <w:rPr>
+                <w:rFonts w:ascii="Times New Roman" w:hAnsi="Times New Roman" w:cs="Times New Roman"/>
+                <w:sz w:val="24"/>
+                <w:szCs w:val="24"/>
+              </w:rPr>
+              <w:t>Sistema exclui os dados do livro do meio persistente.</w:t>
+            </w:r>
+          </w:p>
+        </w:tc>
+      </w:tr>
+      <w:tr>
+        <w:trPr>
+          <w:trHeight w:val="303"/>
+        </w:trPr>
+        <w:tc>
+          <w:tcPr>
+            <w:tcW w:w="10330" w:type="dxa"/>
+            <w:gridSpan w:val="2"/>
+            <w:tcBorders>
+              <w:top w:val="single" w:sz="4" w:space="0" w:color="auto"/>
+              <w:left w:val="single" w:sz="4" w:space="0" w:color="auto"/>
+              <w:bottom w:val="single" w:sz="4" w:space="0" w:color="auto"/>
+              <w:right w:val="single" w:sz="4" w:space="0" w:color="auto"/>
+            </w:tcBorders>
+            <w:hideMark/>
+          </w:tcPr>
+          <w:p>
+            <w:pPr>
+              <w:tabs>
+                <w:tab w:val="num" w:pos="360"/>
+              </w:tabs>
+              <w:jc w:val="center"/>
+              <w:rPr>
+                <w:rFonts w:ascii="Times New Roman" w:hAnsi="Times New Roman" w:cs="Times New Roman"/>
+                <w:b/>
+                <w:sz w:val="24"/>
+                <w:szCs w:val="24"/>
+              </w:rPr>
+            </w:pPr>
+            <w:r>
+              <w:rPr>
+                <w:rFonts w:ascii="Times New Roman" w:hAnsi="Times New Roman" w:cs="Times New Roman"/>
+                <w:b/>
+                <w:sz w:val="24"/>
+                <w:szCs w:val="24"/>
+              </w:rPr>
+              <w:t>Fluxo Alternativo</w:t>
+            </w:r>
+          </w:p>
+        </w:tc>
+      </w:tr>
+      <w:tr>
+        <w:trPr>
+          <w:trHeight w:val="303"/>
+        </w:trPr>
+        <w:tc>
+          <w:tcPr>
+            <w:tcW w:w="10330" w:type="dxa"/>
+            <w:gridSpan w:val="2"/>
+            <w:tcBorders>
+              <w:top w:val="single" w:sz="4" w:space="0" w:color="auto"/>
+              <w:left w:val="single" w:sz="4" w:space="0" w:color="auto"/>
+              <w:bottom w:val="single" w:sz="4" w:space="0" w:color="auto"/>
+              <w:right w:val="single" w:sz="4" w:space="0" w:color="auto"/>
+            </w:tcBorders>
+            <w:hideMark/>
+          </w:tcPr>
+          <w:p>
+            <w:pPr>
+              <w:tabs>
+                <w:tab w:val="num" w:pos="360"/>
+              </w:tabs>
+              <w:jc w:val="both"/>
+              <w:rPr>
+                <w:rFonts w:ascii="Times New Roman" w:hAnsi="Times New Roman" w:cs="Times New Roman"/>
+                <w:b/>
+                <w:sz w:val="24"/>
+                <w:szCs w:val="24"/>
+              </w:rPr>
+            </w:pPr>
+            <w:r>
+              <w:rPr>
+                <w:rFonts w:ascii="Times New Roman" w:hAnsi="Times New Roman" w:cs="Times New Roman"/>
+                <w:b/>
+                <w:sz w:val="24"/>
+                <w:szCs w:val="24"/>
+              </w:rPr>
+              <w:t xml:space="preserve">Linha 5: </w:t>
+            </w:r>
+            <w:r>
+              <w:rPr>
+                <w:rFonts w:ascii="Times New Roman" w:hAnsi="Times New Roman" w:cs="Times New Roman"/>
+                <w:sz w:val="24"/>
+                <w:szCs w:val="24"/>
+              </w:rPr>
+              <w:t xml:space="preserve">Ator não confirma remoção. Retorna ao passo 2 da </w:t>
+            </w:r>
+            <w:r>
+              <w:rPr>
+                <w:rFonts w:ascii="Times New Roman" w:hAnsi="Times New Roman" w:cs="Times New Roman"/>
+                <w:color w:val="FF0000"/>
+                <w:sz w:val="24"/>
+                <w:szCs w:val="24"/>
+              </w:rPr>
+              <w:t>Seção Principal</w:t>
+            </w:r>
+            <w:r>
+              <w:rPr>
+                <w:rFonts w:ascii="Times New Roman" w:hAnsi="Times New Roman" w:cs="Times New Roman"/>
+                <w:sz w:val="24"/>
+                <w:szCs w:val="24"/>
+              </w:rPr>
+              <w:t>.</w:t>
+            </w:r>
+          </w:p>
+        </w:tc>
+      </w:tr>
+      <w:tr>
+        <w:trPr>
+          <w:trHeight w:val="303"/>
+        </w:trPr>
+        <w:tc>
+          <w:tcPr>
+            <w:tcW w:w="10330" w:type="dxa"/>
+            <w:gridSpan w:val="2"/>
+            <w:tcBorders>
+              <w:top w:val="single" w:sz="4" w:space="0" w:color="auto"/>
+              <w:left w:val="single" w:sz="4" w:space="0" w:color="auto"/>
+              <w:bottom w:val="single" w:sz="4" w:space="0" w:color="auto"/>
+              <w:right w:val="single" w:sz="4" w:space="0" w:color="auto"/>
+            </w:tcBorders>
+            <w:hideMark/>
+          </w:tcPr>
+          <w:p>
+            <w:pPr>
+              <w:tabs>
+                <w:tab w:val="num" w:pos="360"/>
+              </w:tabs>
+              <w:jc w:val="center"/>
+              <w:rPr>
+                <w:rFonts w:ascii="Times New Roman" w:hAnsi="Times New Roman" w:cs="Times New Roman"/>
+                <w:b/>
+                <w:sz w:val="24"/>
+                <w:szCs w:val="24"/>
+              </w:rPr>
+            </w:pPr>
+            <w:r>
+              <w:rPr>
+                <w:rFonts w:ascii="Times New Roman" w:hAnsi="Times New Roman" w:cs="Times New Roman"/>
+                <w:b/>
+                <w:sz w:val="24"/>
+                <w:szCs w:val="24"/>
+              </w:rPr>
+              <w:t>Fluxo Exceção</w:t>
+            </w:r>
+          </w:p>
+        </w:tc>
+      </w:tr>
+      <w:tr>
+        <w:trPr>
+          <w:trHeight w:val="700"/>
+        </w:trPr>
+        <w:tc>
+          <w:tcPr>
+            <w:tcW w:w="10330" w:type="dxa"/>
+            <w:gridSpan w:val="2"/>
+            <w:tcBorders>
+              <w:top w:val="single" w:sz="4" w:space="0" w:color="auto"/>
+              <w:left w:val="single" w:sz="4" w:space="0" w:color="auto"/>
+              <w:bottom w:val="single" w:sz="4" w:space="0" w:color="auto"/>
+              <w:right w:val="single" w:sz="4" w:space="0" w:color="auto"/>
+            </w:tcBorders>
+            <w:hideMark/>
+          </w:tcPr>
+          <w:p>
+            <w:pPr>
+              <w:tabs>
+                <w:tab w:val="num" w:pos="360"/>
+              </w:tabs>
+              <w:rPr>
+                <w:rFonts w:ascii="Times New Roman" w:hAnsi="Times New Roman" w:cs="Times New Roman"/>
+                <w:sz w:val="24"/>
+                <w:szCs w:val="24"/>
+              </w:rPr>
+            </w:pPr>
+            <w:r>
+              <w:rPr>
+                <w:rFonts w:ascii="Times New Roman" w:hAnsi="Times New Roman" w:cs="Times New Roman"/>
+                <w:b/>
+                <w:sz w:val="24"/>
+                <w:szCs w:val="24"/>
+              </w:rPr>
+              <w:t>Linha 6</w:t>
+            </w:r>
+            <w:r>
+              <w:rPr>
+                <w:rFonts w:ascii="Times New Roman" w:hAnsi="Times New Roman" w:cs="Times New Roman"/>
+                <w:sz w:val="24"/>
+                <w:szCs w:val="24"/>
+              </w:rPr>
+              <w:t>. Livro não pode ser excluído. Sistema exibe mensagem “O Livro não pode ser excluído”.</w:t>
+            </w:r>
+          </w:p>
+        </w:tc>
+      </w:tr>
+    </w:tbl>
+    <w:p>
+      <w:pPr>
+        <w:jc w:val="center"/>
+        <w:rPr>
+          <w:rFonts w:ascii="Times New Roman" w:hAnsi="Times New Roman" w:cs="Times New Roman"/>
+          <w:sz w:val="24"/>
+          <w:szCs w:val="24"/>
+        </w:rPr>
+      </w:pPr>
+    </w:p>
+    <w:p>
+      <w:pPr>
+        <w:jc w:val="center"/>
+        <w:rPr>
+          <w:rFonts w:ascii="Times New Roman" w:hAnsi="Times New Roman" w:cs="Times New Roman"/>
+          <w:sz w:val="24"/>
+          <w:szCs w:val="24"/>
+        </w:rPr>
+      </w:pPr>
+    </w:p>
+    <w:p>
+      <w:pPr>
+        <w:jc w:val="center"/>
+        <w:rPr>
+          <w:rFonts w:ascii="Times New Roman" w:hAnsi="Times New Roman" w:cs="Times New Roman"/>
+          <w:sz w:val="24"/>
+          <w:szCs w:val="24"/>
+        </w:rPr>
+      </w:pPr>
+    </w:p>
+    <w:p>
+      <w:pPr>
+        <w:jc w:val="center"/>
+        <w:rPr>
+          <w:rFonts w:ascii="Times New Roman" w:hAnsi="Times New Roman" w:cs="Times New Roman"/>
+          <w:sz w:val="24"/>
+          <w:szCs w:val="24"/>
+        </w:rPr>
+      </w:pPr>
+    </w:p>
+    <w:p>
+      <w:pPr>
+        <w:rPr>
+          <w:sz w:val="24"/>
+          <w:szCs w:val="24"/>
+        </w:rPr>
+      </w:pPr>
+    </w:p>
     <w:sectPr>
       <w:pgSz w:w="11909" w:h="16834"/>
       <w:pgMar w:top="1440" w:right="1440" w:bottom="1440" w:left="1440" w:header="720" w:footer="720" w:gutter="0"/>
@@ -1059,19 +2870,69 @@
 </w:document>
 </file>
 
+<file path=word/endnotes.xml><?xml version="1.0" encoding="utf-8"?>
+<w:endnotes xmlns:wpc="http://schemas.microsoft.com/office/word/2010/wordprocessingCanvas" xmlns:cx="http://schemas.microsoft.com/office/drawing/2014/chartex" xmlns:cx1="http://schemas.microsoft.com/office/drawing/2015/9/8/chartex" xmlns:cx2="http://schemas.microsoft.com/office/drawing/2015/10/21/chartex" xmlns:cx3="http://schemas.microsoft.com/office/drawing/2016/5/9/chartex" xmlns:cx4="http://schemas.microsoft.com/office/drawing/2016/5/10/chartex" xmlns:cx5="http://schemas.microsoft.com/office/drawing/2016/5/11/chartex" xmlns:cx6="http://schemas.microsoft.com/office/drawing/2016/5/12/chartex" xmlns:cx7="http://schemas.microsoft.com/office/drawing/2016/5/13/chartex" xmlns:cx8="http://schemas.microsoft.com/office/drawing/2016/5/14/chartex" xmlns:mc="http://schemas.openxmlformats.org/markup-compatibility/2006" xmlns:aink="http://schemas.microsoft.com/office/drawing/2016/ink" xmlns:am3d="http://schemas.microsoft.com/office/drawing/2017/model3d" xmlns:o="urn:schemas-microsoft-com:office:office" xmlns:r="http://schemas.openxmlformats.org/officeDocument/2006/relationships" xmlns:m="http://schemas.openxmlformats.org/officeDocument/2006/math" xmlns:v="urn:schemas-microsoft-com:vml" xmlns:wp14="http://schemas.microsoft.com/office/word/2010/wordprocessingDrawing" xmlns:wp="http://schemas.openxmlformats.org/drawingml/2006/wordprocessingDrawing" xmlns:w10="urn:schemas-microsoft-com:office:word" xmlns:w="http://schemas.openxmlformats.org/wordprocessingml/2006/main" xmlns:w14="http://schemas.microsoft.com/office/word/2010/wordml" xmlns:w15="http://schemas.microsoft.com/office/word/2012/wordml" xmlns:w16cex="http://schemas.microsoft.com/office/word/2018/wordml/cex" xmlns:w16cid="http://schemas.microsoft.com/office/word/2016/wordml/cid" xmlns:w16="http://schemas.microsoft.com/office/word/2018/wordml" xmlns:w16se="http://schemas.microsoft.com/office/word/2015/wordml/symex" xmlns:wpg="http://schemas.microsoft.com/office/word/2010/wordprocessingGroup" xmlns:wpi="http://schemas.microsoft.com/office/word/2010/wordprocessingInk" xmlns:wne="http://schemas.microsoft.com/office/word/2006/wordml" xmlns:wps="http://schemas.microsoft.com/office/word/2010/wordprocessingShape" mc:Ignorable="w14 w15 w16se w16cid w16 w16cex wp14">
+  <w:endnote w:type="separator" w:id="-1">
+    <w:p>
+      <w:pPr>
+        <w:spacing w:line="240" w:lineRule="auto"/>
+      </w:pPr>
+      <w:r>
+        <w:separator/>
+      </w:r>
+    </w:p>
+  </w:endnote>
+  <w:endnote w:type="continuationSeparator" w:id="0">
+    <w:p>
+      <w:pPr>
+        <w:spacing w:line="240" w:lineRule="auto"/>
+      </w:pPr>
+      <w:r>
+        <w:continuationSeparator/>
+      </w:r>
+    </w:p>
+  </w:endnote>
+</w:endnotes>
+</file>
+
+<file path=word/footnotes.xml><?xml version="1.0" encoding="utf-8"?>
+<w:footnotes xmlns:wpc="http://schemas.microsoft.com/office/word/2010/wordprocessingCanvas" xmlns:cx="http://schemas.microsoft.com/office/drawing/2014/chartex" xmlns:cx1="http://schemas.microsoft.com/office/drawing/2015/9/8/chartex" xmlns:cx2="http://schemas.microsoft.com/office/drawing/2015/10/21/chartex" xmlns:cx3="http://schemas.microsoft.com/office/drawing/2016/5/9/chartex" xmlns:cx4="http://schemas.microsoft.com/office/drawing/2016/5/10/chartex" xmlns:cx5="http://schemas.microsoft.com/office/drawing/2016/5/11/chartex" xmlns:cx6="http://schemas.microsoft.com/office/drawing/2016/5/12/chartex" xmlns:cx7="http://schemas.microsoft.com/office/drawing/2016/5/13/chartex" xmlns:cx8="http://schemas.microsoft.com/office/drawing/2016/5/14/chartex" xmlns:mc="http://schemas.openxmlformats.org/markup-compatibility/2006" xmlns:aink="http://schemas.microsoft.com/office/drawing/2016/ink" xmlns:am3d="http://schemas.microsoft.com/office/drawing/2017/model3d" xmlns:o="urn:schemas-microsoft-com:office:office" xmlns:r="http://schemas.openxmlformats.org/officeDocument/2006/relationships" xmlns:m="http://schemas.openxmlformats.org/officeDocument/2006/math" xmlns:v="urn:schemas-microsoft-com:vml" xmlns:wp14="http://schemas.microsoft.com/office/word/2010/wordprocessingDrawing" xmlns:wp="http://schemas.openxmlformats.org/drawingml/2006/wordprocessingDrawing" xmlns:w10="urn:schemas-microsoft-com:office:word" xmlns:w="http://schemas.openxmlformats.org/wordprocessingml/2006/main" xmlns:w14="http://schemas.microsoft.com/office/word/2010/wordml" xmlns:w15="http://schemas.microsoft.com/office/word/2012/wordml" xmlns:w16cex="http://schemas.microsoft.com/office/word/2018/wordml/cex" xmlns:w16cid="http://schemas.microsoft.com/office/word/2016/wordml/cid" xmlns:w16="http://schemas.microsoft.com/office/word/2018/wordml" xmlns:w16se="http://schemas.microsoft.com/office/word/2015/wordml/symex" xmlns:wpg="http://schemas.microsoft.com/office/word/2010/wordprocessingGroup" xmlns:wpi="http://schemas.microsoft.com/office/word/2010/wordprocessingInk" xmlns:wne="http://schemas.microsoft.com/office/word/2006/wordml" xmlns:wps="http://schemas.microsoft.com/office/word/2010/wordprocessingShape" mc:Ignorable="w14 w15 w16se w16cid w16 w16cex wp14">
+  <w:footnote w:type="separator" w:id="-1">
+    <w:p>
+      <w:pPr>
+        <w:spacing w:line="240" w:lineRule="auto"/>
+      </w:pPr>
+      <w:r>
+        <w:separator/>
+      </w:r>
+    </w:p>
+  </w:footnote>
+  <w:footnote w:type="continuationSeparator" w:id="0">
+    <w:p>
+      <w:pPr>
+        <w:spacing w:line="240" w:lineRule="auto"/>
+      </w:pPr>
+      <w:r>
+        <w:continuationSeparator/>
+      </w:r>
+    </w:p>
+  </w:footnote>
+</w:footnotes>
+</file>
+
 <file path=word/numbering.xml><?xml version="1.0" encoding="utf-8"?>
-<w:numbering xmlns:wpc="http://schemas.microsoft.com/office/word/2010/wordprocessingCanvas" xmlns:cx="http://schemas.microsoft.com/office/drawing/2014/chartex" xmlns:cx1="http://schemas.microsoft.com/office/drawing/2015/9/8/chartex" xmlns:mc="http://schemas.openxmlformats.org/markup-compatibility/2006" xmlns:o="urn:schemas-microsoft-com:office:office" xmlns:r="http://schemas.openxmlformats.org/officeDocument/2006/relationships" xmlns:m="http://schemas.openxmlformats.org/officeDocument/2006/math" xmlns:v="urn:schemas-microsoft-com:vml" xmlns:wp14="http://schemas.microsoft.com/office/word/2010/wordprocessingDrawing" xmlns:wp="http://schemas.openxmlformats.org/drawingml/2006/wordprocessingDrawing" xmlns:w10="urn:schemas-microsoft-com:office:word" xmlns:w="http://schemas.openxmlformats.org/wordprocessingml/2006/main" xmlns:w14="http://schemas.microsoft.com/office/word/2010/wordml" xmlns:w15="http://schemas.microsoft.com/office/word/2012/wordml" xmlns:w16se="http://schemas.microsoft.com/office/word/2015/wordml/symex" xmlns:wpg="http://schemas.microsoft.com/office/word/2010/wordprocessingGroup" xmlns:wpi="http://schemas.microsoft.com/office/word/2010/wordprocessingInk" xmlns:wne="http://schemas.microsoft.com/office/word/2006/wordml" xmlns:wps="http://schemas.microsoft.com/office/word/2010/wordprocessingShape" mc:Ignorable="w14 w15 w16se wp14">
+<w:numbering xmlns:wpc="http://schemas.microsoft.com/office/word/2010/wordprocessingCanvas" xmlns:cx="http://schemas.microsoft.com/office/drawing/2014/chartex" xmlns:cx1="http://schemas.microsoft.com/office/drawing/2015/9/8/chartex" xmlns:cx2="http://schemas.microsoft.com/office/drawing/2015/10/21/chartex" xmlns:cx3="http://schemas.microsoft.com/office/drawing/2016/5/9/chartex" xmlns:cx4="http://schemas.microsoft.com/office/drawing/2016/5/10/chartex" xmlns:cx5="http://schemas.microsoft.com/office/drawing/2016/5/11/chartex" xmlns:cx6="http://schemas.microsoft.com/office/drawing/2016/5/12/chartex" xmlns:cx7="http://schemas.microsoft.com/office/drawing/2016/5/13/chartex" xmlns:cx8="http://schemas.microsoft.com/office/drawing/2016/5/14/chartex" xmlns:mc="http://schemas.openxmlformats.org/markup-compatibility/2006" xmlns:aink="http://schemas.microsoft.com/office/drawing/2016/ink" xmlns:am3d="http://schemas.microsoft.com/office/drawing/2017/model3d" xmlns:o="urn:schemas-microsoft-com:office:office" xmlns:r="http://schemas.openxmlformats.org/officeDocument/2006/relationships" xmlns:m="http://schemas.openxmlformats.org/officeDocument/2006/math" xmlns:v="urn:schemas-microsoft-com:vml" xmlns:wp14="http://schemas.microsoft.com/office/word/2010/wordprocessingDrawing" xmlns:wp="http://schemas.openxmlformats.org/drawingml/2006/wordprocessingDrawing" xmlns:w10="urn:schemas-microsoft-com:office:word" xmlns:w="http://schemas.openxmlformats.org/wordprocessingml/2006/main" xmlns:w14="http://schemas.microsoft.com/office/word/2010/wordml" xmlns:w15="http://schemas.microsoft.com/office/word/2012/wordml" xmlns:w16cex="http://schemas.microsoft.com/office/word/2018/wordml/cex" xmlns:w16cid="http://schemas.microsoft.com/office/word/2016/wordml/cid" xmlns:w16="http://schemas.microsoft.com/office/word/2018/wordml" xmlns:w16se="http://schemas.microsoft.com/office/word/2015/wordml/symex" xmlns:wpg="http://schemas.microsoft.com/office/word/2010/wordprocessingGroup" xmlns:wpi="http://schemas.microsoft.com/office/word/2010/wordprocessingInk" xmlns:wne="http://schemas.microsoft.com/office/word/2006/wordml" xmlns:wps="http://schemas.microsoft.com/office/word/2010/wordprocessingShape" mc:Ignorable="w14 w15 w16se w16cid w16 w16cex wp14">
   <w:abstractNum w:abstractNumId="0" w15:restartNumberingAfterBreak="0">
-    <w:nsid w:val="3D076702"/>
+    <w:nsid w:val="06F506CD"/>
     <w:multiLevelType w:val="hybridMultilevel"/>
-    <w:tmpl w:val="28BE55DA"/>
+    <w:tmpl w:val="3364DBA8"/>
     <w:lvl w:ilvl="0" w:tplc="0416000F">
       <w:start w:val="1"/>
       <w:numFmt w:val="decimal"/>
       <w:lvlText w:val="%1."/>
       <w:lvlJc w:val="left"/>
       <w:pPr>
-        <w:ind w:left="720" w:hanging="360"/>
+        <w:ind w:left="1080" w:hanging="360"/>
       </w:pPr>
     </w:lvl>
     <w:lvl w:ilvl="1" w:tplc="04160019" w:tentative="1">
@@ -1080,7 +2941,7 @@
       <w:lvlText w:val="%2."/>
       <w:lvlJc w:val="left"/>
       <w:pPr>
-        <w:ind w:left="1440" w:hanging="360"/>
+        <w:ind w:left="1800" w:hanging="360"/>
       </w:pPr>
     </w:lvl>
     <w:lvl w:ilvl="2" w:tplc="0416001B" w:tentative="1">
@@ -1089,7 +2950,7 @@
       <w:lvlText w:val="%3."/>
       <w:lvlJc w:val="right"/>
       <w:pPr>
-        <w:ind w:left="2160" w:hanging="180"/>
+        <w:ind w:left="2520" w:hanging="180"/>
       </w:pPr>
     </w:lvl>
     <w:lvl w:ilvl="3" w:tplc="0416000F" w:tentative="1">
@@ -1098,7 +2959,7 @@
       <w:lvlText w:val="%4."/>
       <w:lvlJc w:val="left"/>
       <w:pPr>
-        <w:ind w:left="2880" w:hanging="360"/>
+        <w:ind w:left="3240" w:hanging="360"/>
       </w:pPr>
     </w:lvl>
     <w:lvl w:ilvl="4" w:tplc="04160019" w:tentative="1">
@@ -1107,7 +2968,7 @@
       <w:lvlText w:val="%5."/>
       <w:lvlJc w:val="left"/>
       <w:pPr>
-        <w:ind w:left="3600" w:hanging="360"/>
+        <w:ind w:left="3960" w:hanging="360"/>
       </w:pPr>
     </w:lvl>
     <w:lvl w:ilvl="5" w:tplc="0416001B" w:tentative="1">
@@ -1116,7 +2977,7 @@
       <w:lvlText w:val="%6."/>
       <w:lvlJc w:val="right"/>
       <w:pPr>
-        <w:ind w:left="4320" w:hanging="180"/>
+        <w:ind w:left="4680" w:hanging="180"/>
       </w:pPr>
     </w:lvl>
     <w:lvl w:ilvl="6" w:tplc="0416000F" w:tentative="1">
@@ -1125,7 +2986,7 @@
       <w:lvlText w:val="%7."/>
       <w:lvlJc w:val="left"/>
       <w:pPr>
-        <w:ind w:left="5040" w:hanging="360"/>
+        <w:ind w:left="5400" w:hanging="360"/>
       </w:pPr>
     </w:lvl>
     <w:lvl w:ilvl="7" w:tplc="04160019" w:tentative="1">
@@ -1134,7 +2995,7 @@
       <w:lvlText w:val="%8."/>
       <w:lvlJc w:val="left"/>
       <w:pPr>
-        <w:ind w:left="5760" w:hanging="360"/>
+        <w:ind w:left="6120" w:hanging="360"/>
       </w:pPr>
     </w:lvl>
     <w:lvl w:ilvl="8" w:tplc="0416001B" w:tentative="1">
@@ -1143,18 +3004,396 @@
       <w:lvlText w:val="%9."/>
       <w:lvlJc w:val="right"/>
       <w:pPr>
+        <w:ind w:left="6840" w:hanging="180"/>
+      </w:pPr>
+    </w:lvl>
+  </w:abstractNum>
+  <w:abstractNum w:abstractNumId="1" w15:restartNumberingAfterBreak="0">
+    <w:nsid w:val="2CF62498"/>
+    <w:multiLevelType w:val="hybridMultilevel"/>
+    <w:tmpl w:val="141E2110"/>
+    <w:lvl w:ilvl="0" w:tplc="0416000F">
+      <w:start w:val="1"/>
+      <w:numFmt w:val="decimal"/>
+      <w:lvlText w:val="%1."/>
+      <w:lvlJc w:val="left"/>
+      <w:pPr>
+        <w:tabs>
+          <w:tab w:val="num" w:pos="-720"/>
+        </w:tabs>
+        <w:ind w:left="-720" w:hanging="360"/>
+      </w:pPr>
+    </w:lvl>
+    <w:lvl w:ilvl="1" w:tplc="04160019">
+      <w:start w:val="1"/>
+      <w:numFmt w:val="lowerLetter"/>
+      <w:lvlText w:val="%2."/>
+      <w:lvlJc w:val="left"/>
+      <w:pPr>
+        <w:tabs>
+          <w:tab w:val="num" w:pos="0"/>
+        </w:tabs>
+        <w:ind w:left="0" w:hanging="360"/>
+      </w:pPr>
+    </w:lvl>
+    <w:lvl w:ilvl="2" w:tplc="0416001B">
+      <w:start w:val="1"/>
+      <w:numFmt w:val="lowerRoman"/>
+      <w:lvlText w:val="%3."/>
+      <w:lvlJc w:val="right"/>
+      <w:pPr>
+        <w:tabs>
+          <w:tab w:val="num" w:pos="720"/>
+        </w:tabs>
+        <w:ind w:left="720" w:hanging="180"/>
+      </w:pPr>
+    </w:lvl>
+    <w:lvl w:ilvl="3" w:tplc="0416000F">
+      <w:start w:val="1"/>
+      <w:numFmt w:val="decimal"/>
+      <w:lvlText w:val="%4."/>
+      <w:lvlJc w:val="left"/>
+      <w:pPr>
+        <w:tabs>
+          <w:tab w:val="num" w:pos="1440"/>
+        </w:tabs>
+        <w:ind w:left="1440" w:hanging="360"/>
+      </w:pPr>
+    </w:lvl>
+    <w:lvl w:ilvl="4" w:tplc="04160019">
+      <w:start w:val="1"/>
+      <w:numFmt w:val="lowerLetter"/>
+      <w:lvlText w:val="%5."/>
+      <w:lvlJc w:val="left"/>
+      <w:pPr>
+        <w:tabs>
+          <w:tab w:val="num" w:pos="2160"/>
+        </w:tabs>
+        <w:ind w:left="2160" w:hanging="360"/>
+      </w:pPr>
+    </w:lvl>
+    <w:lvl w:ilvl="5" w:tplc="0416001B">
+      <w:start w:val="1"/>
+      <w:numFmt w:val="lowerRoman"/>
+      <w:lvlText w:val="%6."/>
+      <w:lvlJc w:val="right"/>
+      <w:pPr>
+        <w:tabs>
+          <w:tab w:val="num" w:pos="2880"/>
+        </w:tabs>
+        <w:ind w:left="2880" w:hanging="180"/>
+      </w:pPr>
+    </w:lvl>
+    <w:lvl w:ilvl="6" w:tplc="0416000F">
+      <w:start w:val="1"/>
+      <w:numFmt w:val="decimal"/>
+      <w:lvlText w:val="%7."/>
+      <w:lvlJc w:val="left"/>
+      <w:pPr>
+        <w:tabs>
+          <w:tab w:val="num" w:pos="3600"/>
+        </w:tabs>
+        <w:ind w:left="3600" w:hanging="360"/>
+      </w:pPr>
+    </w:lvl>
+    <w:lvl w:ilvl="7" w:tplc="04160019">
+      <w:start w:val="1"/>
+      <w:numFmt w:val="lowerLetter"/>
+      <w:lvlText w:val="%8."/>
+      <w:lvlJc w:val="left"/>
+      <w:pPr>
+        <w:tabs>
+          <w:tab w:val="num" w:pos="4320"/>
+        </w:tabs>
+        <w:ind w:left="4320" w:hanging="360"/>
+      </w:pPr>
+    </w:lvl>
+    <w:lvl w:ilvl="8" w:tplc="0416001B">
+      <w:start w:val="1"/>
+      <w:numFmt w:val="lowerRoman"/>
+      <w:lvlText w:val="%9."/>
+      <w:lvlJc w:val="right"/>
+      <w:pPr>
+        <w:tabs>
+          <w:tab w:val="num" w:pos="5040"/>
+        </w:tabs>
+        <w:ind w:left="5040" w:hanging="180"/>
+      </w:pPr>
+    </w:lvl>
+  </w:abstractNum>
+  <w:abstractNum w:abstractNumId="2" w15:restartNumberingAfterBreak="0">
+    <w:nsid w:val="3D076702"/>
+    <w:multiLevelType w:val="hybridMultilevel"/>
+    <w:tmpl w:val="71289044"/>
+    <w:lvl w:ilvl="0" w:tplc="0416000F">
+      <w:start w:val="1"/>
+      <w:numFmt w:val="decimal"/>
+      <w:lvlText w:val="%1."/>
+      <w:lvlJc w:val="left"/>
+      <w:pPr>
+        <w:ind w:left="720" w:hanging="360"/>
+      </w:pPr>
+    </w:lvl>
+    <w:lvl w:ilvl="1" w:tplc="04160019" w:tentative="1">
+      <w:start w:val="1"/>
+      <w:numFmt w:val="lowerLetter"/>
+      <w:lvlText w:val="%2."/>
+      <w:lvlJc w:val="left"/>
+      <w:pPr>
+        <w:ind w:left="1440" w:hanging="360"/>
+      </w:pPr>
+    </w:lvl>
+    <w:lvl w:ilvl="2" w:tplc="0416001B" w:tentative="1">
+      <w:start w:val="1"/>
+      <w:numFmt w:val="lowerRoman"/>
+      <w:lvlText w:val="%3."/>
+      <w:lvlJc w:val="right"/>
+      <w:pPr>
+        <w:ind w:left="2160" w:hanging="180"/>
+      </w:pPr>
+    </w:lvl>
+    <w:lvl w:ilvl="3" w:tplc="0416000F" w:tentative="1">
+      <w:start w:val="1"/>
+      <w:numFmt w:val="decimal"/>
+      <w:lvlText w:val="%4."/>
+      <w:lvlJc w:val="left"/>
+      <w:pPr>
+        <w:ind w:left="2880" w:hanging="360"/>
+      </w:pPr>
+    </w:lvl>
+    <w:lvl w:ilvl="4" w:tplc="04160019" w:tentative="1">
+      <w:start w:val="1"/>
+      <w:numFmt w:val="lowerLetter"/>
+      <w:lvlText w:val="%5."/>
+      <w:lvlJc w:val="left"/>
+      <w:pPr>
+        <w:ind w:left="3600" w:hanging="360"/>
+      </w:pPr>
+    </w:lvl>
+    <w:lvl w:ilvl="5" w:tplc="0416001B" w:tentative="1">
+      <w:start w:val="1"/>
+      <w:numFmt w:val="lowerRoman"/>
+      <w:lvlText w:val="%6."/>
+      <w:lvlJc w:val="right"/>
+      <w:pPr>
+        <w:ind w:left="4320" w:hanging="180"/>
+      </w:pPr>
+    </w:lvl>
+    <w:lvl w:ilvl="6" w:tplc="0416000F" w:tentative="1">
+      <w:start w:val="1"/>
+      <w:numFmt w:val="decimal"/>
+      <w:lvlText w:val="%7."/>
+      <w:lvlJc w:val="left"/>
+      <w:pPr>
+        <w:ind w:left="5040" w:hanging="360"/>
+      </w:pPr>
+    </w:lvl>
+    <w:lvl w:ilvl="7" w:tplc="04160019" w:tentative="1">
+      <w:start w:val="1"/>
+      <w:numFmt w:val="lowerLetter"/>
+      <w:lvlText w:val="%8."/>
+      <w:lvlJc w:val="left"/>
+      <w:pPr>
+        <w:ind w:left="5760" w:hanging="360"/>
+      </w:pPr>
+    </w:lvl>
+    <w:lvl w:ilvl="8" w:tplc="0416001B" w:tentative="1">
+      <w:start w:val="1"/>
+      <w:numFmt w:val="lowerRoman"/>
+      <w:lvlText w:val="%9."/>
+      <w:lvlJc w:val="right"/>
+      <w:pPr>
         <w:ind w:left="6480" w:hanging="180"/>
+      </w:pPr>
+    </w:lvl>
+  </w:abstractNum>
+  <w:abstractNum w:abstractNumId="3" w15:restartNumberingAfterBreak="0">
+    <w:nsid w:val="4EDF174C"/>
+    <w:multiLevelType w:val="hybridMultilevel"/>
+    <w:tmpl w:val="CE202F52"/>
+    <w:lvl w:ilvl="0" w:tplc="0416000F">
+      <w:start w:val="1"/>
+      <w:numFmt w:val="decimal"/>
+      <w:lvlText w:val="%1."/>
+      <w:lvlJc w:val="left"/>
+      <w:pPr>
+        <w:tabs>
+          <w:tab w:val="num" w:pos="-720"/>
+        </w:tabs>
+        <w:ind w:left="-720" w:hanging="360"/>
+      </w:pPr>
+    </w:lvl>
+    <w:lvl w:ilvl="1" w:tplc="04160019">
+      <w:start w:val="1"/>
+      <w:numFmt w:val="lowerLetter"/>
+      <w:lvlText w:val="%2."/>
+      <w:lvlJc w:val="left"/>
+      <w:pPr>
+        <w:tabs>
+          <w:tab w:val="num" w:pos="0"/>
+        </w:tabs>
+        <w:ind w:left="0" w:hanging="360"/>
+      </w:pPr>
+    </w:lvl>
+    <w:lvl w:ilvl="2" w:tplc="0416001B">
+      <w:start w:val="1"/>
+      <w:numFmt w:val="lowerRoman"/>
+      <w:lvlText w:val="%3."/>
+      <w:lvlJc w:val="right"/>
+      <w:pPr>
+        <w:tabs>
+          <w:tab w:val="num" w:pos="720"/>
+        </w:tabs>
+        <w:ind w:left="720" w:hanging="180"/>
+      </w:pPr>
+    </w:lvl>
+    <w:lvl w:ilvl="3" w:tplc="0416000F">
+      <w:start w:val="1"/>
+      <w:numFmt w:val="decimal"/>
+      <w:lvlText w:val="%4."/>
+      <w:lvlJc w:val="left"/>
+      <w:pPr>
+        <w:tabs>
+          <w:tab w:val="num" w:pos="1440"/>
+        </w:tabs>
+        <w:ind w:left="1440" w:hanging="360"/>
+      </w:pPr>
+    </w:lvl>
+    <w:lvl w:ilvl="4" w:tplc="04160019">
+      <w:start w:val="1"/>
+      <w:numFmt w:val="lowerLetter"/>
+      <w:lvlText w:val="%5."/>
+      <w:lvlJc w:val="left"/>
+      <w:pPr>
+        <w:tabs>
+          <w:tab w:val="num" w:pos="2160"/>
+        </w:tabs>
+        <w:ind w:left="2160" w:hanging="360"/>
+      </w:pPr>
+    </w:lvl>
+    <w:lvl w:ilvl="5" w:tplc="0416001B">
+      <w:start w:val="1"/>
+      <w:numFmt w:val="lowerRoman"/>
+      <w:lvlText w:val="%6."/>
+      <w:lvlJc w:val="right"/>
+      <w:pPr>
+        <w:tabs>
+          <w:tab w:val="num" w:pos="2880"/>
+        </w:tabs>
+        <w:ind w:left="2880" w:hanging="180"/>
+      </w:pPr>
+    </w:lvl>
+    <w:lvl w:ilvl="6" w:tplc="0416000F">
+      <w:start w:val="1"/>
+      <w:numFmt w:val="decimal"/>
+      <w:lvlText w:val="%7."/>
+      <w:lvlJc w:val="left"/>
+      <w:pPr>
+        <w:tabs>
+          <w:tab w:val="num" w:pos="3600"/>
+        </w:tabs>
+        <w:ind w:left="3600" w:hanging="360"/>
+      </w:pPr>
+    </w:lvl>
+    <w:lvl w:ilvl="7" w:tplc="04160019">
+      <w:start w:val="1"/>
+      <w:numFmt w:val="lowerLetter"/>
+      <w:lvlText w:val="%8."/>
+      <w:lvlJc w:val="left"/>
+      <w:pPr>
+        <w:tabs>
+          <w:tab w:val="num" w:pos="4320"/>
+        </w:tabs>
+        <w:ind w:left="4320" w:hanging="360"/>
+      </w:pPr>
+    </w:lvl>
+    <w:lvl w:ilvl="8" w:tplc="0416001B">
+      <w:start w:val="1"/>
+      <w:numFmt w:val="lowerRoman"/>
+      <w:lvlText w:val="%9."/>
+      <w:lvlJc w:val="right"/>
+      <w:pPr>
+        <w:tabs>
+          <w:tab w:val="num" w:pos="5040"/>
+        </w:tabs>
+        <w:ind w:left="5040" w:hanging="180"/>
       </w:pPr>
     </w:lvl>
   </w:abstractNum>
   <w:num w:numId="1">
+    <w:abstractNumId w:val="2"/>
+  </w:num>
+  <w:num w:numId="2">
+    <w:abstractNumId w:val="1"/>
+    <w:lvlOverride w:ilvl="0">
+      <w:startOverride w:val="1"/>
+    </w:lvlOverride>
+    <w:lvlOverride w:ilvl="1">
+      <w:startOverride w:val="1"/>
+    </w:lvlOverride>
+    <w:lvlOverride w:ilvl="2">
+      <w:startOverride w:val="1"/>
+    </w:lvlOverride>
+    <w:lvlOverride w:ilvl="3">
+      <w:startOverride w:val="1"/>
+    </w:lvlOverride>
+    <w:lvlOverride w:ilvl="4">
+      <w:startOverride w:val="1"/>
+    </w:lvlOverride>
+    <w:lvlOverride w:ilvl="5">
+      <w:startOverride w:val="1"/>
+    </w:lvlOverride>
+    <w:lvlOverride w:ilvl="6">
+      <w:startOverride w:val="1"/>
+    </w:lvlOverride>
+    <w:lvlOverride w:ilvl="7">
+      <w:startOverride w:val="1"/>
+    </w:lvlOverride>
+    <w:lvlOverride w:ilvl="8">
+      <w:startOverride w:val="1"/>
+    </w:lvlOverride>
+  </w:num>
+  <w:num w:numId="3">
+    <w:abstractNumId w:val="1"/>
+  </w:num>
+  <w:num w:numId="4">
     <w:abstractNumId w:val="0"/>
+  </w:num>
+  <w:num w:numId="5">
+    <w:abstractNumId w:val="3"/>
+    <w:lvlOverride w:ilvl="0">
+      <w:startOverride w:val="1"/>
+    </w:lvlOverride>
+    <w:lvlOverride w:ilvl="1">
+      <w:startOverride w:val="1"/>
+    </w:lvlOverride>
+    <w:lvlOverride w:ilvl="2">
+      <w:startOverride w:val="1"/>
+    </w:lvlOverride>
+    <w:lvlOverride w:ilvl="3">
+      <w:startOverride w:val="1"/>
+    </w:lvlOverride>
+    <w:lvlOverride w:ilvl="4">
+      <w:startOverride w:val="1"/>
+    </w:lvlOverride>
+    <w:lvlOverride w:ilvl="5">
+      <w:startOverride w:val="1"/>
+    </w:lvlOverride>
+    <w:lvlOverride w:ilvl="6">
+      <w:startOverride w:val="1"/>
+    </w:lvlOverride>
+    <w:lvlOverride w:ilvl="7">
+      <w:startOverride w:val="1"/>
+    </w:lvlOverride>
+    <w:lvlOverride w:ilvl="8">
+      <w:startOverride w:val="1"/>
+    </w:lvlOverride>
   </w:num>
 </w:numbering>
 </file>
 
 <file path=word/styles.xml><?xml version="1.0" encoding="utf-8"?>
-<w:styles xmlns:mc="http://schemas.openxmlformats.org/markup-compatibility/2006" xmlns:r="http://schemas.openxmlformats.org/officeDocument/2006/relationships" xmlns:w="http://schemas.openxmlformats.org/wordprocessingml/2006/main" xmlns:w14="http://schemas.microsoft.com/office/word/2010/wordml" xmlns:w15="http://schemas.microsoft.com/office/word/2012/wordml" xmlns:w16se="http://schemas.microsoft.com/office/word/2015/wordml/symex" mc:Ignorable="w14 w15 w16se">
+<w:styles xmlns:mc="http://schemas.openxmlformats.org/markup-compatibility/2006" xmlns:r="http://schemas.openxmlformats.org/officeDocument/2006/relationships" xmlns:w="http://schemas.openxmlformats.org/wordprocessingml/2006/main" xmlns:w14="http://schemas.microsoft.com/office/word/2010/wordml" xmlns:w15="http://schemas.microsoft.com/office/word/2012/wordml" xmlns:w16cex="http://schemas.microsoft.com/office/word/2018/wordml/cex" xmlns:w16cid="http://schemas.microsoft.com/office/word/2016/wordml/cid" xmlns:w16="http://schemas.microsoft.com/office/word/2018/wordml" xmlns:w16se="http://schemas.microsoft.com/office/word/2015/wordml/symex" mc:Ignorable="w14 w15 w16se w16cid w16 w16cex">
   <w:docDefaults>
     <w:rPrDefault>
       <w:rPr>
@@ -1170,10 +3409,10 @@
       </w:pPr>
     </w:pPrDefault>
   </w:docDefaults>
-  <w:latentStyles w:defLockedState="0" w:defUIPriority="99" w:defSemiHidden="0" w:defUnhideWhenUsed="0" w:defQFormat="0" w:count="371">
+  <w:latentStyles w:defLockedState="0" w:defUIPriority="99" w:defSemiHidden="0" w:defUnhideWhenUsed="0" w:defQFormat="0" w:count="376">
     <w:lsdException w:name="Normal" w:uiPriority="0" w:qFormat="1"/>
-    <w:lsdException w:name="heading 1" w:uiPriority="9" w:qFormat="1"/>
-    <w:lsdException w:name="heading 2" w:semiHidden="1" w:uiPriority="9" w:unhideWhenUsed="1" w:qFormat="1"/>
+    <w:lsdException w:name="heading 1" w:uiPriority="0" w:qFormat="1"/>
+    <w:lsdException w:name="heading 2" w:semiHidden="1" w:uiPriority="0" w:unhideWhenUsed="1" w:qFormat="1"/>
     <w:lsdException w:name="heading 3" w:semiHidden="1" w:uiPriority="9" w:unhideWhenUsed="1" w:qFormat="1"/>
     <w:lsdException w:name="heading 4" w:semiHidden="1" w:uiPriority="9" w:unhideWhenUsed="1" w:qFormat="1"/>
     <w:lsdException w:name="heading 5" w:semiHidden="1" w:uiPriority="9" w:unhideWhenUsed="1" w:qFormat="1"/>
@@ -1276,7 +3515,6 @@
     <w:lsdException w:name="HTML Sample" w:semiHidden="1" w:unhideWhenUsed="1"/>
     <w:lsdException w:name="HTML Typewriter" w:semiHidden="1" w:unhideWhenUsed="1"/>
     <w:lsdException w:name="HTML Variable" w:semiHidden="1" w:unhideWhenUsed="1"/>
-    <w:lsdException w:name="Normal Table" w:semiHidden="1" w:unhideWhenUsed="1"/>
     <w:lsdException w:name="annotation subject" w:semiHidden="1" w:unhideWhenUsed="1"/>
     <w:lsdException w:name="No List" w:semiHidden="1" w:unhideWhenUsed="1"/>
     <w:lsdException w:name="Outline List 1" w:semiHidden="1" w:unhideWhenUsed="1"/>
@@ -1319,11 +3557,8 @@
     <w:lsdException w:name="Table Contemporary" w:semiHidden="1" w:unhideWhenUsed="1"/>
     <w:lsdException w:name="Table Elegant" w:semiHidden="1" w:unhideWhenUsed="1"/>
     <w:lsdException w:name="Table Professional" w:semiHidden="1" w:unhideWhenUsed="1"/>
-    <w:lsdException w:name="Table Subtle 1" w:semiHidden="1" w:unhideWhenUsed="1"/>
     <w:lsdException w:name="Table Subtle 2" w:semiHidden="1" w:unhideWhenUsed="1"/>
     <w:lsdException w:name="Table Web 1" w:semiHidden="1" w:unhideWhenUsed="1"/>
-    <w:lsdException w:name="Table Web 2" w:semiHidden="1" w:unhideWhenUsed="1"/>
-    <w:lsdException w:name="Table Web 3" w:semiHidden="1" w:unhideWhenUsed="1"/>
     <w:lsdException w:name="Balloon Text" w:semiHidden="1" w:unhideWhenUsed="1"/>
     <w:lsdException w:name="Table Grid" w:uiPriority="39"/>
     <w:lsdException w:name="Table Theme" w:semiHidden="1" w:unhideWhenUsed="1"/>
@@ -1542,6 +3777,11 @@
     <w:lsdException w:name="List Table 5 Dark Accent 6" w:uiPriority="50"/>
     <w:lsdException w:name="List Table 6 Colorful Accent 6" w:uiPriority="51"/>
     <w:lsdException w:name="List Table 7 Colorful Accent 6" w:uiPriority="52"/>
+    <w:lsdException w:name="Mention" w:semiHidden="1" w:unhideWhenUsed="1"/>
+    <w:lsdException w:name="Smart Hyperlink" w:semiHidden="1" w:unhideWhenUsed="1"/>
+    <w:lsdException w:name="Hashtag" w:semiHidden="1" w:unhideWhenUsed="1"/>
+    <w:lsdException w:name="Unresolved Mention" w:semiHidden="1" w:unhideWhenUsed="1"/>
+    <w:lsdException w:name="Smart Link" w:semiHidden="1" w:unhideWhenUsed="1"/>
   </w:latentStyles>
   <w:style w:type="paragraph" w:default="1" w:styleId="Normal">
     <w:name w:val="Normal"/>
@@ -1553,6 +3793,46 @@
     <w:rPr>
       <w:rFonts w:ascii="Arial" w:eastAsia="Arial" w:hAnsi="Arial" w:cs="Arial"/>
       <w:lang w:eastAsia="pt-BR"/>
+    </w:rPr>
+  </w:style>
+  <w:style w:type="paragraph" w:styleId="Ttulo1">
+    <w:name w:val="heading 1"/>
+    <w:basedOn w:val="Normal"/>
+    <w:next w:val="Normal"/>
+    <w:link w:val="Ttulo1Char"/>
+    <w:qFormat/>
+    <w:rsid w:val="005375FA"/>
+    <w:pPr>
+      <w:keepNext/>
+      <w:spacing w:line="240" w:lineRule="auto"/>
+      <w:outlineLvl w:val="0"/>
+    </w:pPr>
+    <w:rPr>
+      <w:rFonts w:ascii="Times New Roman" w:eastAsia="Times New Roman" w:hAnsi="Times New Roman" w:cs="Times New Roman"/>
+      <w:b/>
+      <w:sz w:val="28"/>
+      <w:szCs w:val="20"/>
+    </w:rPr>
+  </w:style>
+  <w:style w:type="paragraph" w:styleId="Ttulo2">
+    <w:name w:val="heading 2"/>
+    <w:basedOn w:val="Normal"/>
+    <w:next w:val="Normal"/>
+    <w:link w:val="Ttulo2Char"/>
+    <w:semiHidden/>
+    <w:unhideWhenUsed/>
+    <w:qFormat/>
+    <w:rsid w:val="005375FA"/>
+    <w:pPr>
+      <w:keepNext/>
+      <w:spacing w:line="240" w:lineRule="auto"/>
+      <w:jc w:val="center"/>
+      <w:outlineLvl w:val="1"/>
+    </w:pPr>
+    <w:rPr>
+      <w:rFonts w:ascii="Times New Roman" w:eastAsia="Times New Roman" w:hAnsi="Times New Roman" w:cs="Times New Roman"/>
+      <w:sz w:val="28"/>
+      <w:szCs w:val="20"/>
     </w:rPr>
   </w:style>
   <w:style w:type="character" w:default="1" w:styleId="Fontepargpadro">
@@ -1592,6 +3872,84 @@
       <w:ind w:left="720"/>
       <w:contextualSpacing/>
     </w:pPr>
+  </w:style>
+  <w:style w:type="character" w:customStyle="1" w:styleId="Ttulo1Char">
+    <w:name w:val="Título 1 Char"/>
+    <w:basedOn w:val="Fontepargpadro"/>
+    <w:link w:val="Ttulo1"/>
+    <w:rsid w:val="005375FA"/>
+    <w:rPr>
+      <w:rFonts w:ascii="Times New Roman" w:eastAsia="Times New Roman" w:hAnsi="Times New Roman" w:cs="Times New Roman"/>
+      <w:b/>
+      <w:sz w:val="28"/>
+      <w:szCs w:val="20"/>
+      <w:lang w:eastAsia="pt-BR"/>
+    </w:rPr>
+  </w:style>
+  <w:style w:type="character" w:customStyle="1" w:styleId="Ttulo2Char">
+    <w:name w:val="Título 2 Char"/>
+    <w:basedOn w:val="Fontepargpadro"/>
+    <w:link w:val="Ttulo2"/>
+    <w:semiHidden/>
+    <w:rsid w:val="005375FA"/>
+    <w:rPr>
+      <w:rFonts w:ascii="Times New Roman" w:eastAsia="Times New Roman" w:hAnsi="Times New Roman" w:cs="Times New Roman"/>
+      <w:sz w:val="28"/>
+      <w:szCs w:val="20"/>
+      <w:lang w:eastAsia="pt-BR"/>
+    </w:rPr>
+  </w:style>
+  <w:style w:type="paragraph" w:styleId="Cabealho">
+    <w:name w:val="header"/>
+    <w:basedOn w:val="Normal"/>
+    <w:link w:val="CabealhoChar"/>
+    <w:uiPriority w:val="99"/>
+    <w:unhideWhenUsed/>
+    <w:rsid w:val="00AD7FAF"/>
+    <w:pPr>
+      <w:tabs>
+        <w:tab w:val="center" w:pos="4252"/>
+        <w:tab w:val="right" w:pos="8504"/>
+      </w:tabs>
+      <w:spacing w:line="240" w:lineRule="auto"/>
+    </w:pPr>
+  </w:style>
+  <w:style w:type="character" w:customStyle="1" w:styleId="CabealhoChar">
+    <w:name w:val="Cabeçalho Char"/>
+    <w:basedOn w:val="Fontepargpadro"/>
+    <w:link w:val="Cabealho"/>
+    <w:uiPriority w:val="99"/>
+    <w:rsid w:val="00AD7FAF"/>
+    <w:rPr>
+      <w:rFonts w:ascii="Arial" w:eastAsia="Arial" w:hAnsi="Arial" w:cs="Arial"/>
+      <w:lang w:eastAsia="pt-BR"/>
+    </w:rPr>
+  </w:style>
+  <w:style w:type="paragraph" w:styleId="Rodap">
+    <w:name w:val="footer"/>
+    <w:basedOn w:val="Normal"/>
+    <w:link w:val="RodapChar"/>
+    <w:uiPriority w:val="99"/>
+    <w:unhideWhenUsed/>
+    <w:rsid w:val="00AD7FAF"/>
+    <w:pPr>
+      <w:tabs>
+        <w:tab w:val="center" w:pos="4252"/>
+        <w:tab w:val="right" w:pos="8504"/>
+      </w:tabs>
+      <w:spacing w:line="240" w:lineRule="auto"/>
+    </w:pPr>
+  </w:style>
+  <w:style w:type="character" w:customStyle="1" w:styleId="RodapChar">
+    <w:name w:val="Rodapé Char"/>
+    <w:basedOn w:val="Fontepargpadro"/>
+    <w:link w:val="Rodap"/>
+    <w:uiPriority w:val="99"/>
+    <w:rsid w:val="00AD7FAF"/>
+    <w:rPr>
+      <w:rFonts w:ascii="Arial" w:eastAsia="Arial" w:hAnsi="Arial" w:cs="Arial"/>
+      <w:lang w:eastAsia="pt-BR"/>
+    </w:rPr>
   </w:style>
 </w:styles>
 </file>

</xml_diff>

<commit_message>
#79 - correções no caso de uso manter pertences
</commit_message>
<xml_diff>
--- a/Requisitos/Casos de uso/Nível de Sistema/CSU08 - Manter Tipos de pertences.docx
+++ b/Requisitos/Casos de uso/Nível de Sistema/CSU08 - Manter Tipos de pertences.docx
@@ -1136,7 +1136,7 @@
     </w:p>
     <w:tbl>
       <w:tblPr>
-        <w:tblW w:w="0" w:type="auto"/>
+        <w:tblW w:w="10330" w:type="dxa"/>
         <w:tblBorders>
           <w:top w:val="single" w:sz="4" w:space="0" w:color="auto"/>
           <w:left w:val="single" w:sz="4" w:space="0" w:color="auto"/>
@@ -1493,6 +1493,32 @@
                 <w:sz w:val="24"/>
                 <w:szCs w:val="24"/>
               </w:rPr>
+              <w:t>Ator seleciona a opção “Cadastrar”</w:t>
+            </w:r>
+          </w:p>
+          <w:p>
+            <w:pPr>
+              <w:numPr>
+                <w:ilvl w:val="0"/>
+                <w:numId w:val="2"/>
+              </w:numPr>
+              <w:tabs>
+                <w:tab w:val="num" w:pos="360"/>
+              </w:tabs>
+              <w:spacing w:line="240" w:lineRule="auto"/>
+              <w:ind w:left="360"/>
+              <w:rPr>
+                <w:rFonts w:ascii="Times New Roman" w:hAnsi="Times New Roman" w:cs="Times New Roman"/>
+                <w:sz w:val="24"/>
+                <w:szCs w:val="24"/>
+              </w:rPr>
+            </w:pPr>
+            <w:r>
+              <w:rPr>
+                <w:rFonts w:ascii="Times New Roman" w:hAnsi="Times New Roman" w:cs="Times New Roman"/>
+                <w:sz w:val="24"/>
+                <w:szCs w:val="24"/>
+              </w:rPr>
               <w:t>Sistema verifica se já há um tipo pertence registrado com o mesmo nome.</w:t>
             </w:r>
           </w:p>
@@ -1560,7 +1586,7 @@
                 <w:sz w:val="24"/>
                 <w:szCs w:val="24"/>
               </w:rPr>
-              <w:t>Fluxo Exceção</w:t>
+              <w:t>Fluxo Alternativo</w:t>
             </w:r>
           </w:p>
         </w:tc>
@@ -1607,7 +1633,32 @@
                 <w:sz w:val="24"/>
                 <w:szCs w:val="24"/>
               </w:rPr>
-              <w:t>. Dados não válidos. Sistema exibe mensagem avisando o motivo do nome ter sido inválido e informa o campo que responsável pelo problema</w:t>
+              <w:t>.</w:t>
+            </w:r>
+            <w:r>
+              <w:rPr>
+                <w:rFonts w:ascii="Times New Roman" w:hAnsi="Times New Roman" w:cs="Times New Roman"/>
+                <w:sz w:val="24"/>
+                <w:szCs w:val="24"/>
+              </w:rPr>
+              <w:t xml:space="preserve"> Ator seleciona a opção de “Voltar” e retorna a </w:t>
+            </w:r>
+            <w:r>
+              <w:rPr>
+                <w:rFonts w:ascii="Times New Roman" w:hAnsi="Times New Roman" w:cs="Times New Roman"/>
+                <w:color w:val="FF0000"/>
+                <w:sz w:val="24"/>
+                <w:szCs w:val="24"/>
+              </w:rPr>
+              <w:t>Tela 030</w:t>
+            </w:r>
+            <w:r>
+              <w:rPr>
+                <w:rFonts w:ascii="Times New Roman" w:hAnsi="Times New Roman" w:cs="Times New Roman"/>
+                <w:sz w:val="24"/>
+                <w:szCs w:val="24"/>
+              </w:rPr>
+              <w:t>.</w:t>
             </w:r>
             <w:r>
               <w:rPr>
@@ -1617,19 +1668,101 @@
               </w:rPr>
               <w:t xml:space="preserve"> </w:t>
             </w:r>
-            <w:r>
-              <w:rPr>
-                <w:rFonts w:ascii="Times New Roman" w:hAnsi="Times New Roman" w:cs="Times New Roman"/>
-                <w:iCs/>
-                <w:color w:val="FF0000"/>
-                <w:sz w:val="24"/>
-                <w:szCs w:val="24"/>
-              </w:rPr>
-              <w:t>Tela 032</w:t>
-            </w:r>
-            <w:r>
-              <w:rPr>
-                <w:rFonts w:ascii="Times New Roman" w:hAnsi="Times New Roman" w:cs="Times New Roman"/>
+          </w:p>
+        </w:tc>
+      </w:tr>
+      <w:tr>
+        <w:trPr>
+          <w:trHeight w:val="700"/>
+        </w:trPr>
+        <w:tc>
+          <w:tcPr>
+            <w:tcW w:w="10330" w:type="dxa"/>
+            <w:gridSpan w:val="3"/>
+            <w:tcBorders>
+              <w:top w:val="single" w:sz="4" w:space="0" w:color="auto"/>
+              <w:left w:val="single" w:sz="4" w:space="0" w:color="auto"/>
+              <w:bottom w:val="single" w:sz="4" w:space="0" w:color="auto"/>
+              <w:right w:val="single" w:sz="4" w:space="0" w:color="auto"/>
+            </w:tcBorders>
+            <w:hideMark/>
+          </w:tcPr>
+          <w:p>
+            <w:pPr>
+              <w:tabs>
+                <w:tab w:val="num" w:pos="360"/>
+              </w:tabs>
+              <w:jc w:val="center"/>
+              <w:rPr>
+                <w:rFonts w:ascii="Times New Roman" w:hAnsi="Times New Roman" w:cs="Times New Roman"/>
+                <w:b/>
+                <w:sz w:val="24"/>
+                <w:szCs w:val="24"/>
+              </w:rPr>
+            </w:pPr>
+            <w:r>
+              <w:rPr>
+                <w:rFonts w:ascii="Times New Roman" w:hAnsi="Times New Roman" w:cs="Times New Roman"/>
+                <w:b/>
+                <w:sz w:val="24"/>
+                <w:szCs w:val="24"/>
+              </w:rPr>
+              <w:t>Fluxo Exceção</w:t>
+            </w:r>
+          </w:p>
+        </w:tc>
+      </w:tr>
+      <w:tr>
+        <w:trPr>
+          <w:trHeight w:val="700"/>
+        </w:trPr>
+        <w:tc>
+          <w:tcPr>
+            <w:tcW w:w="10330" w:type="dxa"/>
+            <w:gridSpan w:val="3"/>
+            <w:tcBorders>
+              <w:top w:val="single" w:sz="4" w:space="0" w:color="auto"/>
+              <w:left w:val="single" w:sz="4" w:space="0" w:color="auto"/>
+              <w:bottom w:val="single" w:sz="4" w:space="0" w:color="auto"/>
+              <w:right w:val="single" w:sz="4" w:space="0" w:color="auto"/>
+            </w:tcBorders>
+            <w:hideMark/>
+          </w:tcPr>
+          <w:p>
+            <w:pPr>
+              <w:tabs>
+                <w:tab w:val="num" w:pos="360"/>
+              </w:tabs>
+              <w:rPr>
+                <w:rFonts w:ascii="Times New Roman" w:hAnsi="Times New Roman" w:cs="Times New Roman"/>
+                <w:bCs/>
+                <w:sz w:val="24"/>
+                <w:szCs w:val="24"/>
+              </w:rPr>
+            </w:pPr>
+            <w:r>
+              <w:rPr>
+                <w:rFonts w:ascii="Times New Roman" w:hAnsi="Times New Roman" w:cs="Times New Roman"/>
+                <w:b/>
+                <w:sz w:val="24"/>
+                <w:szCs w:val="24"/>
+              </w:rPr>
+              <w:lastRenderedPageBreak/>
+              <w:t xml:space="preserve">Linha </w:t>
+            </w:r>
+            <w:r>
+              <w:rPr>
+                <w:rFonts w:ascii="Times New Roman" w:hAnsi="Times New Roman" w:cs="Times New Roman"/>
+                <w:b/>
+                <w:sz w:val="24"/>
+                <w:szCs w:val="24"/>
+              </w:rPr>
+              <w:t>5</w:t>
+            </w:r>
+            <w:r>
+              <w:rPr>
+                <w:rFonts w:ascii="Times New Roman" w:hAnsi="Times New Roman" w:cs="Times New Roman"/>
+                <w:b/>
                 <w:sz w:val="24"/>
                 <w:szCs w:val="24"/>
               </w:rPr>
@@ -1638,10 +1771,11 @@
             <w:r>
               <w:rPr>
                 <w:rFonts w:ascii="Times New Roman" w:hAnsi="Times New Roman" w:cs="Times New Roman"/>
-                <w:sz w:val="24"/>
-                <w:szCs w:val="24"/>
-              </w:rPr>
-              <w:t xml:space="preserve"> </w:t>
+                <w:bCs/>
+                <w:sz w:val="24"/>
+                <w:szCs w:val="24"/>
+              </w:rPr>
+              <w:t xml:space="preserve"> Dados não válidos. Sistema exibe mensagem avisando o motivo do nome ter sido inválido e informa o campo que responsável pelo problema Tela 032. </w:t>
             </w:r>
           </w:p>
         </w:tc>
@@ -1662,24 +1796,7 @@
           <w:rFonts w:ascii="Times New Roman" w:hAnsi="Times New Roman" w:cs="Times New Roman"/>
           <w:sz w:val="24"/>
           <w:szCs w:val="24"/>
-        </w:rPr>
-      </w:pPr>
-    </w:p>
-    <w:p>
-      <w:pPr>
-        <w:rPr>
-          <w:rFonts w:ascii="Times New Roman" w:hAnsi="Times New Roman" w:cs="Times New Roman"/>
-          <w:sz w:val="24"/>
-          <w:szCs w:val="24"/>
-        </w:rPr>
-      </w:pPr>
-    </w:p>
-    <w:p>
-      <w:pPr>
-        <w:rPr>
-          <w:rFonts w:ascii="Times New Roman" w:hAnsi="Times New Roman" w:cs="Times New Roman"/>
-          <w:sz w:val="24"/>
-          <w:szCs w:val="24"/>
+          <w:u w:val="single"/>
         </w:rPr>
       </w:pPr>
     </w:p>
@@ -1923,15 +2040,13 @@
           </w:tcPr>
           <w:p>
             <w:pPr>
+              <w:pStyle w:val="PargrafodaLista"/>
               <w:numPr>
                 <w:ilvl w:val="0"/>
-                <w:numId w:val="2"/>
+                <w:numId w:val="6"/>
               </w:numPr>
-              <w:tabs>
-                <w:tab w:val="num" w:pos="360"/>
-              </w:tabs>
               <w:spacing w:line="240" w:lineRule="auto"/>
-              <w:ind w:left="360"/>
+              <w:ind w:left="351"/>
               <w:rPr>
                 <w:rFonts w:ascii="Times New Roman" w:hAnsi="Times New Roman" w:cs="Times New Roman"/>
                 <w:sz w:val="24"/>
@@ -1968,33 +2083,64 @@
                 <w:sz w:val="24"/>
                 <w:szCs w:val="24"/>
               </w:rPr>
+              <w:t xml:space="preserve"> </w:t>
+            </w:r>
+            <w:r>
+              <w:rPr>
+                <w:rFonts w:ascii="Times New Roman" w:hAnsi="Times New Roman" w:cs="Times New Roman"/>
+                <w:color w:val="FF0000"/>
+                <w:sz w:val="24"/>
+                <w:szCs w:val="24"/>
+              </w:rPr>
+              <w:t>Tela 030</w:t>
+            </w:r>
+            <w:r>
+              <w:rPr>
+                <w:rFonts w:ascii="Times New Roman" w:hAnsi="Times New Roman" w:cs="Times New Roman"/>
+                <w:sz w:val="24"/>
+                <w:szCs w:val="24"/>
+              </w:rPr>
               <w:t>.</w:t>
             </w:r>
           </w:p>
           <w:p>
             <w:pPr>
+              <w:pStyle w:val="PargrafodaLista"/>
               <w:numPr>
                 <w:ilvl w:val="0"/>
-                <w:numId w:val="2"/>
+                <w:numId w:val="6"/>
               </w:numPr>
-              <w:tabs>
-                <w:tab w:val="num" w:pos="360"/>
-              </w:tabs>
               <w:spacing w:line="240" w:lineRule="auto"/>
-              <w:ind w:left="360"/>
-              <w:rPr>
-                <w:rFonts w:ascii="Times New Roman" w:hAnsi="Times New Roman" w:cs="Times New Roman"/>
-                <w:sz w:val="24"/>
-                <w:szCs w:val="24"/>
-              </w:rPr>
-            </w:pPr>
-            <w:r>
-              <w:rPr>
-                <w:rFonts w:ascii="Times New Roman" w:hAnsi="Times New Roman" w:cs="Times New Roman"/>
-                <w:sz w:val="24"/>
-                <w:szCs w:val="24"/>
-              </w:rPr>
-              <w:t>Sistema exibe formulário em branco para preenchimento dos dados do</w:t>
+              <w:ind w:left="351"/>
+              <w:rPr>
+                <w:rFonts w:ascii="Times New Roman" w:hAnsi="Times New Roman" w:cs="Times New Roman"/>
+                <w:sz w:val="24"/>
+                <w:szCs w:val="24"/>
+              </w:rPr>
+            </w:pPr>
+            <w:r>
+              <w:rPr>
+                <w:rFonts w:ascii="Times New Roman" w:hAnsi="Times New Roman" w:cs="Times New Roman"/>
+                <w:sz w:val="24"/>
+                <w:szCs w:val="24"/>
+              </w:rPr>
+              <w:t>Sistema exibe formulário</w:t>
+            </w:r>
+            <w:r>
+              <w:rPr>
+                <w:rFonts w:ascii="Times New Roman" w:hAnsi="Times New Roman" w:cs="Times New Roman"/>
+                <w:sz w:val="24"/>
+                <w:szCs w:val="24"/>
+              </w:rPr>
+              <w:t xml:space="preserve"> com o campo referente ao nome preenchido </w:t>
+            </w:r>
+            <w:r>
+              <w:rPr>
+                <w:rFonts w:ascii="Times New Roman" w:hAnsi="Times New Roman" w:cs="Times New Roman"/>
+                <w:sz w:val="24"/>
+                <w:szCs w:val="24"/>
+              </w:rPr>
+              <w:t>do</w:t>
             </w:r>
             <w:r>
               <w:rPr>
@@ -2025,6 +2171,15 @@
             <w:r>
               <w:rPr>
                 <w:rFonts w:ascii="Times New Roman" w:hAnsi="Times New Roman" w:cs="Times New Roman"/>
+                <w:iCs/>
+                <w:sz w:val="24"/>
+                <w:szCs w:val="24"/>
+              </w:rPr>
+              <w:t xml:space="preserve"> que está para ser alterado</w:t>
+            </w:r>
+            <w:r>
+              <w:rPr>
+                <w:rFonts w:ascii="Times New Roman" w:hAnsi="Times New Roman" w:cs="Times New Roman"/>
                 <w:sz w:val="24"/>
                 <w:szCs w:val="24"/>
               </w:rPr>
@@ -2041,15 +2196,13 @@
           </w:p>
           <w:p>
             <w:pPr>
+              <w:pStyle w:val="PargrafodaLista"/>
               <w:numPr>
                 <w:ilvl w:val="0"/>
-                <w:numId w:val="2"/>
+                <w:numId w:val="6"/>
               </w:numPr>
-              <w:tabs>
-                <w:tab w:val="num" w:pos="360"/>
-              </w:tabs>
               <w:spacing w:line="240" w:lineRule="auto"/>
-              <w:ind w:left="360"/>
+              <w:ind w:left="351"/>
               <w:rPr>
                 <w:rFonts w:ascii="Times New Roman" w:hAnsi="Times New Roman" w:cs="Times New Roman"/>
                 <w:sz w:val="24"/>
@@ -2083,15 +2236,13 @@
           </w:p>
           <w:p>
             <w:pPr>
+              <w:pStyle w:val="PargrafodaLista"/>
               <w:numPr>
                 <w:ilvl w:val="0"/>
-                <w:numId w:val="2"/>
+                <w:numId w:val="6"/>
               </w:numPr>
-              <w:tabs>
-                <w:tab w:val="num" w:pos="360"/>
-              </w:tabs>
               <w:spacing w:line="240" w:lineRule="auto"/>
-              <w:ind w:left="360"/>
+              <w:ind w:left="351"/>
               <w:rPr>
                 <w:rFonts w:ascii="Times New Roman" w:hAnsi="Times New Roman" w:cs="Times New Roman"/>
                 <w:sz w:val="24"/>
@@ -2125,15 +2276,13 @@
           </w:p>
           <w:p>
             <w:pPr>
+              <w:pStyle w:val="PargrafodaLista"/>
               <w:numPr>
                 <w:ilvl w:val="0"/>
-                <w:numId w:val="2"/>
+                <w:numId w:val="6"/>
               </w:numPr>
-              <w:tabs>
-                <w:tab w:val="num" w:pos="360"/>
-              </w:tabs>
               <w:spacing w:line="240" w:lineRule="auto"/>
-              <w:ind w:left="360"/>
+              <w:ind w:left="351"/>
               <w:rPr>
                 <w:rFonts w:ascii="Times New Roman" w:hAnsi="Times New Roman" w:cs="Times New Roman"/>
                 <w:sz w:val="24"/>
@@ -2416,6 +2565,8 @@
             </w:r>
             <w:r>
               <w:rPr>
+                <w:b w:val="0"/>
+                <w:bCs/>
                 <w:sz w:val="24"/>
                 <w:szCs w:val="24"/>
               </w:rPr>
@@ -2496,7 +2647,32 @@
                 <w:sz w:val="24"/>
                 <w:szCs w:val="24"/>
               </w:rPr>
-              <w:t>Ator seleciona opção de remoção.</w:t>
+              <w:t>Ator seleciona opção de remoção</w:t>
+            </w:r>
+            <w:r>
+              <w:rPr>
+                <w:rFonts w:ascii="Times New Roman" w:hAnsi="Times New Roman" w:cs="Times New Roman"/>
+                <w:sz w:val="24"/>
+                <w:szCs w:val="24"/>
+              </w:rPr>
+              <w:t xml:space="preserve"> (ícone da lixeira) </w:t>
+            </w:r>
+            <w:r>
+              <w:rPr>
+                <w:rFonts w:ascii="Times New Roman" w:hAnsi="Times New Roman" w:cs="Times New Roman"/>
+                <w:color w:val="FF0000"/>
+                <w:sz w:val="24"/>
+                <w:szCs w:val="24"/>
+              </w:rPr>
+              <w:t>Tela 030</w:t>
+            </w:r>
+            <w:r>
+              <w:rPr>
+                <w:rFonts w:ascii="Times New Roman" w:hAnsi="Times New Roman" w:cs="Times New Roman"/>
+                <w:sz w:val="24"/>
+                <w:szCs w:val="24"/>
+              </w:rPr>
+              <w:t>.</w:t>
             </w:r>
           </w:p>
           <w:p>
@@ -3208,6 +3384,92 @@
     </w:lvl>
   </w:abstractNum>
   <w:abstractNum w:abstractNumId="3" w15:restartNumberingAfterBreak="0">
+    <w:nsid w:val="4A090A92"/>
+    <w:multiLevelType w:val="hybridMultilevel"/>
+    <w:tmpl w:val="6D1E8582"/>
+    <w:lvl w:ilvl="0" w:tplc="0416000F">
+      <w:start w:val="1"/>
+      <w:numFmt w:val="decimal"/>
+      <w:lvlText w:val="%1."/>
+      <w:lvlJc w:val="left"/>
+      <w:pPr>
+        <w:ind w:left="720" w:hanging="360"/>
+      </w:pPr>
+    </w:lvl>
+    <w:lvl w:ilvl="1" w:tplc="04160019" w:tentative="1">
+      <w:start w:val="1"/>
+      <w:numFmt w:val="lowerLetter"/>
+      <w:lvlText w:val="%2."/>
+      <w:lvlJc w:val="left"/>
+      <w:pPr>
+        <w:ind w:left="1440" w:hanging="360"/>
+      </w:pPr>
+    </w:lvl>
+    <w:lvl w:ilvl="2" w:tplc="0416001B" w:tentative="1">
+      <w:start w:val="1"/>
+      <w:numFmt w:val="lowerRoman"/>
+      <w:lvlText w:val="%3."/>
+      <w:lvlJc w:val="right"/>
+      <w:pPr>
+        <w:ind w:left="2160" w:hanging="180"/>
+      </w:pPr>
+    </w:lvl>
+    <w:lvl w:ilvl="3" w:tplc="0416000F" w:tentative="1">
+      <w:start w:val="1"/>
+      <w:numFmt w:val="decimal"/>
+      <w:lvlText w:val="%4."/>
+      <w:lvlJc w:val="left"/>
+      <w:pPr>
+        <w:ind w:left="2880" w:hanging="360"/>
+      </w:pPr>
+    </w:lvl>
+    <w:lvl w:ilvl="4" w:tplc="04160019" w:tentative="1">
+      <w:start w:val="1"/>
+      <w:numFmt w:val="lowerLetter"/>
+      <w:lvlText w:val="%5."/>
+      <w:lvlJc w:val="left"/>
+      <w:pPr>
+        <w:ind w:left="3600" w:hanging="360"/>
+      </w:pPr>
+    </w:lvl>
+    <w:lvl w:ilvl="5" w:tplc="0416001B" w:tentative="1">
+      <w:start w:val="1"/>
+      <w:numFmt w:val="lowerRoman"/>
+      <w:lvlText w:val="%6."/>
+      <w:lvlJc w:val="right"/>
+      <w:pPr>
+        <w:ind w:left="4320" w:hanging="180"/>
+      </w:pPr>
+    </w:lvl>
+    <w:lvl w:ilvl="6" w:tplc="0416000F" w:tentative="1">
+      <w:start w:val="1"/>
+      <w:numFmt w:val="decimal"/>
+      <w:lvlText w:val="%7."/>
+      <w:lvlJc w:val="left"/>
+      <w:pPr>
+        <w:ind w:left="5040" w:hanging="360"/>
+      </w:pPr>
+    </w:lvl>
+    <w:lvl w:ilvl="7" w:tplc="04160019" w:tentative="1">
+      <w:start w:val="1"/>
+      <w:numFmt w:val="lowerLetter"/>
+      <w:lvlText w:val="%8."/>
+      <w:lvlJc w:val="left"/>
+      <w:pPr>
+        <w:ind w:left="5760" w:hanging="360"/>
+      </w:pPr>
+    </w:lvl>
+    <w:lvl w:ilvl="8" w:tplc="0416001B" w:tentative="1">
+      <w:start w:val="1"/>
+      <w:numFmt w:val="lowerRoman"/>
+      <w:lvlText w:val="%9."/>
+      <w:lvlJc w:val="right"/>
+      <w:pPr>
+        <w:ind w:left="6480" w:hanging="180"/>
+      </w:pPr>
+    </w:lvl>
+  </w:abstractNum>
+  <w:abstractNum w:abstractNumId="4" w15:restartNumberingAfterBreak="0">
     <w:nsid w:val="4EDF174C"/>
     <w:multiLevelType w:val="hybridMultilevel"/>
     <w:tmpl w:val="CE202F52"/>
@@ -3360,7 +3622,7 @@
     <w:abstractNumId w:val="0"/>
   </w:num>
   <w:num w:numId="5">
-    <w:abstractNumId w:val="3"/>
+    <w:abstractNumId w:val="4"/>
     <w:lvlOverride w:ilvl="0">
       <w:startOverride w:val="1"/>
     </w:lvlOverride>
@@ -3388,6 +3650,9 @@
     <w:lvlOverride w:ilvl="8">
       <w:startOverride w:val="1"/>
     </w:lvlOverride>
+  </w:num>
+  <w:num w:numId="6">
+    <w:abstractNumId w:val="3"/>
   </w:num>
 </w:numbering>
 </file>

</xml_diff>

<commit_message>
resolve #79 - correcao do caso de uso definir tipo de pessoa e correacao do manter tipos pertences
</commit_message>
<xml_diff>
--- a/Requisitos/Casos de uso/Nível de Sistema/CSU08 - Manter Tipos de pertences.docx
+++ b/Requisitos/Casos de uso/Nível de Sistema/CSU08 - Manter Tipos de pertences.docx
@@ -46,7 +46,7 @@
           <w:sz w:val="24"/>
           <w:szCs w:val="24"/>
         </w:rPr>
-        <w:t>Manter tipos de pertences</w:t>
+        <w:t>Manter tipos de pertence</w:t>
       </w:r>
     </w:p>
     <w:tbl>
@@ -128,7 +128,15 @@
                 <w:sz w:val="24"/>
                 <w:szCs w:val="24"/>
               </w:rPr>
-              <w:t>60 (</w:t>
+              <w:t>7</w:t>
+            </w:r>
+            <w:r>
+              <w:rPr>
+                <w:rFonts w:ascii="Times New Roman" w:eastAsia="Times New Roman" w:hAnsi="Times New Roman" w:cs="Times New Roman"/>
+                <w:sz w:val="24"/>
+                <w:szCs w:val="24"/>
+              </w:rPr>
+              <w:t>0 (</w:t>
             </w:r>
             <w:r>
               <w:rPr>
@@ -620,7 +628,7 @@
                 <w:sz w:val="24"/>
                 <w:szCs w:val="24"/>
               </w:rPr>
-              <w:t>Manter tipos de pertences</w:t>
+              <w:t>Manter tipos de pertence</w:t>
             </w:r>
           </w:p>
         </w:tc>
@@ -710,7 +718,7 @@
                 <w:sz w:val="24"/>
                 <w:szCs w:val="24"/>
               </w:rPr>
-              <w:t>a opção do sistema “Tipo de Pertences”.</w:t>
+              <w:t>a opção do sistema “Tipo de Pertence”.</w:t>
             </w:r>
           </w:p>
           <w:p>
@@ -742,15 +750,15 @@
                 <w:sz w:val="24"/>
                 <w:szCs w:val="24"/>
               </w:rPr>
-              <w:t xml:space="preserve">tela para manter os dados dos tipos de pertences com uma </w:t>
-            </w:r>
-            <w:r>
-              <w:rPr>
-                <w:rFonts w:ascii="Times New Roman" w:eastAsia="Times New Roman" w:hAnsi="Times New Roman" w:cs="Times New Roman"/>
-                <w:sz w:val="24"/>
-                <w:szCs w:val="24"/>
-              </w:rPr>
-              <w:t>lista de tipos de pertences cadastrados</w:t>
+              <w:t xml:space="preserve">tela para manter os dados dos tipos de pertence com uma </w:t>
+            </w:r>
+            <w:r>
+              <w:rPr>
+                <w:rFonts w:ascii="Times New Roman" w:eastAsia="Times New Roman" w:hAnsi="Times New Roman" w:cs="Times New Roman"/>
+                <w:sz w:val="24"/>
+                <w:szCs w:val="24"/>
+              </w:rPr>
+              <w:t>lista de tipos de pertence cadastrados</w:t>
             </w:r>
             <w:r>
               <w:rPr>
@@ -808,7 +816,23 @@
                 <w:sz w:val="24"/>
                 <w:szCs w:val="24"/>
               </w:rPr>
-              <w:t>Ator seleciona uma das 4 opções disponibilizadas pelo sistema.</w:t>
+              <w:t xml:space="preserve">Ator seleciona uma das </w:t>
+            </w:r>
+            <w:r>
+              <w:rPr>
+                <w:rFonts w:ascii="Times New Roman" w:eastAsia="Times New Roman" w:hAnsi="Times New Roman" w:cs="Times New Roman"/>
+                <w:sz w:val="24"/>
+                <w:szCs w:val="24"/>
+              </w:rPr>
+              <w:t>3</w:t>
+            </w:r>
+            <w:r>
+              <w:rPr>
+                <w:rFonts w:ascii="Times New Roman" w:eastAsia="Times New Roman" w:hAnsi="Times New Roman" w:cs="Times New Roman"/>
+                <w:sz w:val="24"/>
+                <w:szCs w:val="24"/>
+              </w:rPr>
+              <w:t xml:space="preserve"> opções disponibilizadas pelo sistema.</w:t>
             </w:r>
           </w:p>
           <w:p>
@@ -969,16 +993,7 @@
                 <w:sz w:val="24"/>
                 <w:szCs w:val="24"/>
               </w:rPr>
-              <w:t xml:space="preserve"> </w:t>
-            </w:r>
-            <w:r>
-              <w:rPr>
-                <w:rFonts w:ascii="Times New Roman" w:eastAsia="Times New Roman" w:hAnsi="Times New Roman" w:cs="Times New Roman"/>
-                <w:color w:val="FF0000"/>
-                <w:sz w:val="24"/>
-                <w:szCs w:val="24"/>
-              </w:rPr>
-              <w:t>T</w:t>
+              <w:t xml:space="preserve"> T</w:t>
             </w:r>
             <w:r>
               <w:rPr>
@@ -1215,7 +1230,23 @@
                 <w:sz w:val="24"/>
                 <w:szCs w:val="24"/>
               </w:rPr>
-              <w:t>Insere os dados do livro em meio persistente.</w:t>
+              <w:t xml:space="preserve">Insere os dados do </w:t>
+            </w:r>
+            <w:r>
+              <w:rPr>
+                <w:rFonts w:ascii="Times New Roman" w:hAnsi="Times New Roman" w:cs="Times New Roman"/>
+                <w:sz w:val="24"/>
+                <w:szCs w:val="24"/>
+              </w:rPr>
+              <w:t>pertence</w:t>
+            </w:r>
+            <w:r>
+              <w:rPr>
+                <w:rFonts w:ascii="Times New Roman" w:hAnsi="Times New Roman" w:cs="Times New Roman"/>
+                <w:sz w:val="24"/>
+                <w:szCs w:val="24"/>
+              </w:rPr>
+              <w:t xml:space="preserve"> em meio persistente.</w:t>
             </w:r>
           </w:p>
         </w:tc>
@@ -1625,7 +1656,16 @@
                 <w:sz w:val="24"/>
                 <w:szCs w:val="24"/>
               </w:rPr>
-              <w:t>Linha 4</w:t>
+              <w:t xml:space="preserve">Linha </w:t>
+            </w:r>
+            <w:r>
+              <w:rPr>
+                <w:rFonts w:ascii="Times New Roman" w:hAnsi="Times New Roman" w:cs="Times New Roman"/>
+                <w:b/>
+                <w:sz w:val="24"/>
+                <w:szCs w:val="24"/>
+              </w:rPr>
+              <w:t>1</w:t>
             </w:r>
             <w:r>
               <w:rPr>
@@ -1735,7 +1775,7 @@
               </w:tabs>
               <w:rPr>
                 <w:rFonts w:ascii="Times New Roman" w:hAnsi="Times New Roman" w:cs="Times New Roman"/>
-                <w:bCs/>
+                <w:b/>
                 <w:sz w:val="24"/>
                 <w:szCs w:val="24"/>
               </w:rPr>
@@ -1757,7 +1797,7 @@
                 <w:sz w:val="24"/>
                 <w:szCs w:val="24"/>
               </w:rPr>
-              <w:t>5</w:t>
+              <w:t>2</w:t>
             </w:r>
             <w:r>
               <w:rPr>
@@ -1775,7 +1815,26 @@
                 <w:sz w:val="24"/>
                 <w:szCs w:val="24"/>
               </w:rPr>
-              <w:t xml:space="preserve"> Dados não válidos. Sistema exibe mensagem avisando o motivo do nome ter sido inválido e informa o campo que responsável pelo problema Tela 032. </w:t>
+              <w:t xml:space="preserve"> Dados não válidos. Sistema exibe mensagem avisando o motivo do nome ter sido inválido e informa o campo que responsável pelo problema </w:t>
+            </w:r>
+            <w:r>
+              <w:rPr>
+                <w:rFonts w:ascii="Times New Roman" w:hAnsi="Times New Roman" w:cs="Times New Roman"/>
+                <w:bCs/>
+                <w:color w:val="FF0000"/>
+                <w:sz w:val="24"/>
+                <w:szCs w:val="24"/>
+              </w:rPr>
+              <w:t>Tela 032</w:t>
+            </w:r>
+            <w:r>
+              <w:rPr>
+                <w:rFonts w:ascii="Times New Roman" w:hAnsi="Times New Roman" w:cs="Times New Roman"/>
+                <w:bCs/>
+                <w:sz w:val="24"/>
+                <w:szCs w:val="24"/>
+              </w:rPr>
+              <w:t xml:space="preserve">. </w:t>
             </w:r>
           </w:p>
         </w:tc>
@@ -1787,16 +1846,6 @@
           <w:rFonts w:ascii="Times New Roman" w:hAnsi="Times New Roman" w:cs="Times New Roman"/>
           <w:sz w:val="24"/>
           <w:szCs w:val="24"/>
-        </w:rPr>
-      </w:pPr>
-    </w:p>
-    <w:p>
-      <w:pPr>
-        <w:rPr>
-          <w:rFonts w:ascii="Times New Roman" w:hAnsi="Times New Roman" w:cs="Times New Roman"/>
-          <w:sz w:val="24"/>
-          <w:szCs w:val="24"/>
-          <w:u w:val="single"/>
         </w:rPr>
       </w:pPr>
     </w:p>
@@ -1922,7 +1971,23 @@
                 <w:sz w:val="24"/>
                 <w:szCs w:val="24"/>
               </w:rPr>
-              <w:t>Insere os dados do livro em meio persistente.</w:t>
+              <w:t xml:space="preserve">Insere os dados do </w:t>
+            </w:r>
+            <w:r>
+              <w:rPr>
+                <w:rFonts w:ascii="Times New Roman" w:hAnsi="Times New Roman" w:cs="Times New Roman"/>
+                <w:sz w:val="24"/>
+                <w:szCs w:val="24"/>
+              </w:rPr>
+              <w:t>tipo de pertence</w:t>
+            </w:r>
+            <w:r>
+              <w:rPr>
+                <w:rFonts w:ascii="Times New Roman" w:hAnsi="Times New Roman" w:cs="Times New Roman"/>
+                <w:sz w:val="24"/>
+                <w:szCs w:val="24"/>
+              </w:rPr>
+              <w:t xml:space="preserve"> em meio persistente.</w:t>
             </w:r>
           </w:p>
         </w:tc>
@@ -2375,7 +2440,16 @@
                 <w:sz w:val="24"/>
                 <w:szCs w:val="24"/>
               </w:rPr>
-              <w:t>Linha 4</w:t>
+              <w:t xml:space="preserve">Linha </w:t>
+            </w:r>
+            <w:r>
+              <w:rPr>
+                <w:rFonts w:ascii="Times New Roman" w:hAnsi="Times New Roman" w:cs="Times New Roman"/>
+                <w:b/>
+                <w:sz w:val="24"/>
+                <w:szCs w:val="24"/>
+              </w:rPr>
+              <w:t>1</w:t>
             </w:r>
             <w:r>
               <w:rPr>
@@ -2417,17 +2491,6 @@
     </w:p>
     <w:p>
       <w:pPr>
-        <w:jc w:val="center"/>
-        <w:rPr>
-          <w:rFonts w:ascii="Times New Roman" w:hAnsi="Times New Roman" w:cs="Times New Roman"/>
-          <w:sz w:val="24"/>
-          <w:szCs w:val="24"/>
-        </w:rPr>
-      </w:pPr>
-    </w:p>
-    <w:p>
-      <w:pPr>
-        <w:jc w:val="center"/>
         <w:rPr>
           <w:rFonts w:ascii="Times New Roman" w:hAnsi="Times New Roman" w:cs="Times New Roman"/>
           <w:sz w:val="24"/>
@@ -2536,41 +2599,20 @@
             <w:pPr>
               <w:pStyle w:val="Ttulo1"/>
               <w:rPr>
-                <w:sz w:val="24"/>
-                <w:szCs w:val="24"/>
-              </w:rPr>
-            </w:pPr>
-            <w:r>
-              <w:rPr>
-                <w:sz w:val="24"/>
-                <w:szCs w:val="24"/>
-              </w:rPr>
-              <w:t xml:space="preserve">Remove dados do </w:t>
-            </w:r>
-            <w:r>
-              <w:rPr>
-                <w:b w:val="0"/>
-                <w:sz w:val="24"/>
-                <w:szCs w:val="24"/>
-              </w:rPr>
-              <w:t>Tipo de Pertence</w:t>
-            </w:r>
-            <w:r>
-              <w:rPr>
-                <w:b w:val="0"/>
-                <w:sz w:val="24"/>
-                <w:szCs w:val="24"/>
-              </w:rPr>
-              <w:t xml:space="preserve"> </w:t>
-            </w:r>
-            <w:r>
-              <w:rPr>
                 <w:b w:val="0"/>
                 <w:bCs/>
                 <w:sz w:val="24"/>
                 <w:szCs w:val="24"/>
               </w:rPr>
-              <w:t>do meio persistente.</w:t>
+            </w:pPr>
+            <w:r>
+              <w:rPr>
+                <w:b w:val="0"/>
+                <w:bCs/>
+                <w:sz w:val="24"/>
+                <w:szCs w:val="24"/>
+              </w:rPr>
+              <w:t>Remove dados do Tipo de Pertence do meio persistente.</w:t>
             </w:r>
           </w:p>
         </w:tc>
@@ -2695,7 +2737,23 @@
                 <w:sz w:val="24"/>
                 <w:szCs w:val="24"/>
               </w:rPr>
-              <w:t xml:space="preserve">Sistema exibe listagem de livros com opção para busca pelo ISBN ou nome do livro. </w:t>
+              <w:t>Sistema exibe</w:t>
+            </w:r>
+            <w:r>
+              <w:rPr>
+                <w:rFonts w:ascii="Times New Roman" w:hAnsi="Times New Roman" w:cs="Times New Roman"/>
+                <w:sz w:val="24"/>
+                <w:szCs w:val="24"/>
+              </w:rPr>
+              <w:t xml:space="preserve"> um alerta para confirmar a remoção do tipo de pertence</w:t>
+            </w:r>
+            <w:r>
+              <w:rPr>
+                <w:rFonts w:ascii="Times New Roman" w:hAnsi="Times New Roman" w:cs="Times New Roman"/>
+                <w:sz w:val="24"/>
+                <w:szCs w:val="24"/>
+              </w:rPr>
+              <w:t xml:space="preserve">. </w:t>
             </w:r>
           </w:p>
           <w:p>
@@ -2718,7 +2776,23 @@
                 <w:sz w:val="24"/>
                 <w:szCs w:val="24"/>
               </w:rPr>
-              <w:t>Ator seleciona o livro da listagem.</w:t>
+              <w:t>Ator seleciona</w:t>
+            </w:r>
+            <w:r>
+              <w:rPr>
+                <w:rFonts w:ascii="Times New Roman" w:hAnsi="Times New Roman" w:cs="Times New Roman"/>
+                <w:sz w:val="24"/>
+                <w:szCs w:val="24"/>
+              </w:rPr>
+              <w:t xml:space="preserve"> a opção confirmar</w:t>
+            </w:r>
+            <w:r>
+              <w:rPr>
+                <w:rFonts w:ascii="Times New Roman" w:hAnsi="Times New Roman" w:cs="Times New Roman"/>
+                <w:sz w:val="24"/>
+                <w:szCs w:val="24"/>
+              </w:rPr>
+              <w:t>.</w:t>
             </w:r>
           </w:p>
           <w:p>
@@ -2741,7 +2815,7 @@
                 <w:sz w:val="24"/>
                 <w:szCs w:val="24"/>
               </w:rPr>
-              <w:t>Sistema envia a mensagem “Deseja realmente remover o livro?”</w:t>
+              <w:t>Ator confirma remoção.</w:t>
             </w:r>
           </w:p>
           <w:p>
@@ -2764,30 +2838,23 @@
                 <w:sz w:val="24"/>
                 <w:szCs w:val="24"/>
               </w:rPr>
-              <w:t>Ator confirma remoção.</w:t>
-            </w:r>
-          </w:p>
-          <w:p>
-            <w:pPr>
-              <w:numPr>
-                <w:ilvl w:val="0"/>
-                <w:numId w:val="5"/>
-              </w:numPr>
-              <w:spacing w:line="240" w:lineRule="auto"/>
-              <w:ind w:left="360"/>
-              <w:rPr>
-                <w:rFonts w:ascii="Times New Roman" w:hAnsi="Times New Roman" w:cs="Times New Roman"/>
-                <w:sz w:val="24"/>
-                <w:szCs w:val="24"/>
-              </w:rPr>
-            </w:pPr>
-            <w:r>
-              <w:rPr>
-                <w:rFonts w:ascii="Times New Roman" w:hAnsi="Times New Roman" w:cs="Times New Roman"/>
-                <w:sz w:val="24"/>
-                <w:szCs w:val="24"/>
-              </w:rPr>
-              <w:t>Sistema exclui os dados do livro do meio persistente.</w:t>
+              <w:t xml:space="preserve">Sistema exclui os dados do </w:t>
+            </w:r>
+            <w:r>
+              <w:rPr>
+                <w:rFonts w:ascii="Times New Roman" w:hAnsi="Times New Roman" w:cs="Times New Roman"/>
+                <w:sz w:val="24"/>
+                <w:szCs w:val="24"/>
+              </w:rPr>
+              <w:t xml:space="preserve">tipo de pertence </w:t>
+            </w:r>
+            <w:r>
+              <w:rPr>
+                <w:rFonts w:ascii="Times New Roman" w:hAnsi="Times New Roman" w:cs="Times New Roman"/>
+                <w:sz w:val="24"/>
+                <w:szCs w:val="24"/>
+              </w:rPr>
+              <w:t>do meio persistente.</w:t>
             </w:r>
           </w:p>
         </w:tc>
@@ -2869,15 +2936,58 @@
                 <w:sz w:val="24"/>
                 <w:szCs w:val="24"/>
               </w:rPr>
-              <w:t xml:space="preserve">Linha 5: </w:t>
-            </w:r>
-            <w:r>
-              <w:rPr>
-                <w:rFonts w:ascii="Times New Roman" w:hAnsi="Times New Roman" w:cs="Times New Roman"/>
-                <w:sz w:val="24"/>
-                <w:szCs w:val="24"/>
-              </w:rPr>
-              <w:t xml:space="preserve">Ator não confirma remoção. Retorna ao passo 2 da </w:t>
+              <w:t xml:space="preserve">Linha </w:t>
+            </w:r>
+            <w:r>
+              <w:rPr>
+                <w:rFonts w:ascii="Times New Roman" w:hAnsi="Times New Roman" w:cs="Times New Roman"/>
+                <w:b/>
+                <w:sz w:val="24"/>
+                <w:szCs w:val="24"/>
+              </w:rPr>
+              <w:t>1</w:t>
+            </w:r>
+            <w:r>
+              <w:rPr>
+                <w:rFonts w:ascii="Times New Roman" w:hAnsi="Times New Roman" w:cs="Times New Roman"/>
+                <w:b/>
+                <w:sz w:val="24"/>
+                <w:szCs w:val="24"/>
+              </w:rPr>
+              <w:t>.</w:t>
+            </w:r>
+            <w:r>
+              <w:rPr>
+                <w:rFonts w:ascii="Times New Roman" w:hAnsi="Times New Roman" w:cs="Times New Roman"/>
+                <w:b/>
+                <w:sz w:val="24"/>
+                <w:szCs w:val="24"/>
+              </w:rPr>
+              <w:t xml:space="preserve"> </w:t>
+            </w:r>
+            <w:r>
+              <w:rPr>
+                <w:rFonts w:ascii="Times New Roman" w:hAnsi="Times New Roman" w:cs="Times New Roman"/>
+                <w:sz w:val="24"/>
+                <w:szCs w:val="24"/>
+              </w:rPr>
+              <w:t xml:space="preserve">Ator não confirma remoção. Retorna ao passo </w:t>
+            </w:r>
+            <w:r>
+              <w:rPr>
+                <w:rFonts w:ascii="Times New Roman" w:hAnsi="Times New Roman" w:cs="Times New Roman"/>
+                <w:sz w:val="24"/>
+                <w:szCs w:val="24"/>
+              </w:rPr>
+              <w:t>1</w:t>
+            </w:r>
+            <w:r>
+              <w:rPr>
+                <w:rFonts w:ascii="Times New Roman" w:hAnsi="Times New Roman" w:cs="Times New Roman"/>
+                <w:sz w:val="24"/>
+                <w:szCs w:val="24"/>
+              </w:rPr>
+              <w:t xml:space="preserve"> da </w:t>
             </w:r>
             <w:r>
               <w:rPr>
@@ -2974,15 +3084,48 @@
                 <w:sz w:val="24"/>
                 <w:szCs w:val="24"/>
               </w:rPr>
-              <w:t>Linha 6</w:t>
-            </w:r>
-            <w:r>
-              <w:rPr>
-                <w:rFonts w:ascii="Times New Roman" w:hAnsi="Times New Roman" w:cs="Times New Roman"/>
-                <w:sz w:val="24"/>
-                <w:szCs w:val="24"/>
-              </w:rPr>
-              <w:t>. Livro não pode ser excluído. Sistema exibe mensagem “O Livro não pode ser excluído”.</w:t>
+              <w:t xml:space="preserve">Linha </w:t>
+            </w:r>
+            <w:r>
+              <w:rPr>
+                <w:rFonts w:ascii="Times New Roman" w:hAnsi="Times New Roman" w:cs="Times New Roman"/>
+                <w:b/>
+                <w:sz w:val="24"/>
+                <w:szCs w:val="24"/>
+              </w:rPr>
+              <w:t>2</w:t>
+            </w:r>
+            <w:r>
+              <w:rPr>
+                <w:rFonts w:ascii="Times New Roman" w:hAnsi="Times New Roman" w:cs="Times New Roman"/>
+                <w:sz w:val="24"/>
+                <w:szCs w:val="24"/>
+              </w:rPr>
+              <w:t>.</w:t>
+            </w:r>
+            <w:r>
+              <w:rPr>
+                <w:rFonts w:ascii="Times New Roman" w:hAnsi="Times New Roman" w:cs="Times New Roman"/>
+                <w:sz w:val="24"/>
+                <w:szCs w:val="24"/>
+              </w:rPr>
+              <w:t xml:space="preserve"> Livro não pode ser excluído. Sistema exibe mensagem “O </w:t>
+            </w:r>
+            <w:r>
+              <w:rPr>
+                <w:rFonts w:ascii="Times New Roman" w:hAnsi="Times New Roman" w:cs="Times New Roman"/>
+                <w:sz w:val="24"/>
+                <w:szCs w:val="24"/>
+              </w:rPr>
+              <w:t>Tipo de pertence</w:t>
+            </w:r>
+            <w:r>
+              <w:rPr>
+                <w:rFonts w:ascii="Times New Roman" w:hAnsi="Times New Roman" w:cs="Times New Roman"/>
+                <w:sz w:val="24"/>
+                <w:szCs w:val="24"/>
+              </w:rPr>
+              <w:t xml:space="preserve"> não pode ser excluído”.</w:t>
             </w:r>
           </w:p>
         </w:tc>
@@ -3780,6 +3923,7 @@
     <w:lsdException w:name="HTML Sample" w:semiHidden="1" w:unhideWhenUsed="1"/>
     <w:lsdException w:name="HTML Typewriter" w:semiHidden="1" w:unhideWhenUsed="1"/>
     <w:lsdException w:name="HTML Variable" w:semiHidden="1" w:unhideWhenUsed="1"/>
+    <w:lsdException w:name="Normal Table" w:semiHidden="1" w:unhideWhenUsed="1"/>
     <w:lsdException w:name="annotation subject" w:semiHidden="1" w:unhideWhenUsed="1"/>
     <w:lsdException w:name="No List" w:semiHidden="1" w:unhideWhenUsed="1"/>
     <w:lsdException w:name="Outline List 1" w:semiHidden="1" w:unhideWhenUsed="1"/>
@@ -3822,8 +3966,11 @@
     <w:lsdException w:name="Table Contemporary" w:semiHidden="1" w:unhideWhenUsed="1"/>
     <w:lsdException w:name="Table Elegant" w:semiHidden="1" w:unhideWhenUsed="1"/>
     <w:lsdException w:name="Table Professional" w:semiHidden="1" w:unhideWhenUsed="1"/>
+    <w:lsdException w:name="Table Subtle 1" w:semiHidden="1" w:unhideWhenUsed="1"/>
     <w:lsdException w:name="Table Subtle 2" w:semiHidden="1" w:unhideWhenUsed="1"/>
     <w:lsdException w:name="Table Web 1" w:semiHidden="1" w:unhideWhenUsed="1"/>
+    <w:lsdException w:name="Table Web 2" w:semiHidden="1" w:unhideWhenUsed="1"/>
+    <w:lsdException w:name="Table Web 3" w:semiHidden="1" w:unhideWhenUsed="1"/>
     <w:lsdException w:name="Balloon Text" w:semiHidden="1" w:unhideWhenUsed="1"/>
     <w:lsdException w:name="Table Grid" w:uiPriority="39"/>
     <w:lsdException w:name="Table Theme" w:semiHidden="1" w:unhideWhenUsed="1"/>

</xml_diff>